<commit_message>
agrego mi mail en el readme
</commit_message>
<xml_diff>
--- a/estrategia.docx
+++ b/estrategia.docx
@@ -3,9 +3,15 @@
 <w:document xmlns:ve="http://schemas.openxmlformats.org/markup-compatibility/2006" xmlns:o="urn:schemas-microsoft-com:office:office" xmlns:r="http://schemas.openxmlformats.org/officeDocument/2006/relationships" xmlns:m="http://schemas.openxmlformats.org/officeDocument/2006/math" xmlns:v="urn:schemas-microsoft-com:vml" xmlns:wp="http://schemas.openxmlformats.org/drawingml/2006/wordprocessingDrawing" xmlns:w10="urn:schemas-microsoft-com:office:word" xmlns:w="http://schemas.openxmlformats.org/wordprocessingml/2006/main" xmlns:wne="http://schemas.microsoft.com/office/word/2006/wordml">
   <w:body>
     <w:p>
+      <w:pPr>
+        <w:rPr>
+          <w:u w:val="single"/>
+        </w:rPr>
+      </w:pPr>
       <w:r>
         <w:rPr>
           <w:noProof/>
+          <w:highlight w:val="yellow"/>
           <w:lang w:val="es-AR" w:eastAsia="es-AR"/>
         </w:rPr>
         <w:drawing>
@@ -47,7 +53,7 @@
                       </a:clrChange>
                       <a:extLst>
                         <a:ext uri="{28A0092B-C50C-407E-A947-70E740481C1C}">
-                          <a14:useLocalDpi xmlns:a14="http://schemas.microsoft.com/office/drawing/2010/main" xmlns:wps="http://schemas.microsoft.com/office/word/2010/wordprocessingShape" xmlns:wpi="http://schemas.microsoft.com/office/word/2010/wordprocessingInk" xmlns:wpg="http://schemas.microsoft.com/office/word/2010/wordprocessingGroup" xmlns:w14="http://schemas.microsoft.com/office/word/2010/wordml" xmlns:w="http://schemas.openxmlformats.org/wordprocessingml/2006/main" xmlns:w10="urn:schemas-microsoft-com:office:word" xmlns:wp14="http://schemas.microsoft.com/office/word/2010/wordprocessingDrawing" xmlns:v="urn:schemas-microsoft-com:vml" xmlns:o="urn:schemas-microsoft-com:office:office" xmlns:mc="http://schemas.openxmlformats.org/markup-compatibility/2006" xmlns:wpc="http://schemas.microsoft.com/office/word/2010/wordprocessingCanvas" xmlns="" val="0"/>
+                          <a14:useLocalDpi xmlns="" xmlns:wpc="http://schemas.microsoft.com/office/word/2010/wordprocessingCanvas" xmlns:mc="http://schemas.openxmlformats.org/markup-compatibility/2006" xmlns:o="urn:schemas-microsoft-com:office:office" xmlns:v="urn:schemas-microsoft-com:vml" xmlns:wp14="http://schemas.microsoft.com/office/word/2010/wordprocessingDrawing" xmlns:w10="urn:schemas-microsoft-com:office:word" xmlns:w="http://schemas.openxmlformats.org/wordprocessingml/2006/main" xmlns:w14="http://schemas.microsoft.com/office/word/2010/wordml" xmlns:wpg="http://schemas.microsoft.com/office/word/2010/wordprocessingGroup" xmlns:wpi="http://schemas.microsoft.com/office/word/2010/wordprocessingInk" xmlns:wps="http://schemas.microsoft.com/office/word/2010/wordprocessingShape" xmlns:a14="http://schemas.microsoft.com/office/drawing/2010/main" val="0"/>
                         </a:ext>
                       </a:extLst>
                     </a:blip>
@@ -71,6 +77,12 @@
             </a:graphic>
           </wp:anchor>
         </w:drawing>
+      </w:r>
+      <w:r>
+        <w:rPr>
+          <w:highlight w:val="yellow"/>
+        </w:rPr>
+        <w:t>ACORDARSE DE PASAR A PDF</w:t>
       </w:r>
     </w:p>
     <w:p/>
@@ -155,7 +167,7 @@
                       </a:clrChange>
                       <a:extLst>
                         <a:ext uri="{28A0092B-C50C-407E-A947-70E740481C1C}">
-                          <a14:useLocalDpi xmlns:a14="http://schemas.microsoft.com/office/drawing/2010/main" xmlns:wps="http://schemas.microsoft.com/office/word/2010/wordprocessingShape" xmlns:wpi="http://schemas.microsoft.com/office/word/2010/wordprocessingInk" xmlns:wpg="http://schemas.microsoft.com/office/word/2010/wordprocessingGroup" xmlns:w14="http://schemas.microsoft.com/office/word/2010/wordml" xmlns:w="http://schemas.openxmlformats.org/wordprocessingml/2006/main" xmlns:w10="urn:schemas-microsoft-com:office:word" xmlns:wp14="http://schemas.microsoft.com/office/word/2010/wordprocessingDrawing" xmlns:v="urn:schemas-microsoft-com:vml" xmlns:o="urn:schemas-microsoft-com:office:office" xmlns:mc="http://schemas.openxmlformats.org/markup-compatibility/2006" xmlns:wpc="http://schemas.microsoft.com/office/word/2010/wordprocessingCanvas" xmlns="" val="0"/>
+                          <a14:useLocalDpi xmlns="" xmlns:wpc="http://schemas.microsoft.com/office/word/2010/wordprocessingCanvas" xmlns:mc="http://schemas.openxmlformats.org/markup-compatibility/2006" xmlns:o="urn:schemas-microsoft-com:office:office" xmlns:v="urn:schemas-microsoft-com:vml" xmlns:wp14="http://schemas.microsoft.com/office/word/2010/wordprocessingDrawing" xmlns:w10="urn:schemas-microsoft-com:office:word" xmlns:w="http://schemas.openxmlformats.org/wordprocessingml/2006/main" xmlns:w14="http://schemas.microsoft.com/office/word/2010/wordml" xmlns:wpg="http://schemas.microsoft.com/office/word/2010/wordprocessingGroup" xmlns:wpi="http://schemas.microsoft.com/office/word/2010/wordprocessingInk" xmlns:wps="http://schemas.microsoft.com/office/word/2010/wordprocessingShape" xmlns:a14="http://schemas.microsoft.com/office/drawing/2010/main" val="0"/>
                         </a:ext>
                       </a:extLst>
                     </a:blip>
@@ -245,7 +257,7 @@
                       </a:clrChange>
                       <a:extLst>
                         <a:ext uri="{28A0092B-C50C-407E-A947-70E740481C1C}">
-                          <a14:useLocalDpi xmlns:a14="http://schemas.microsoft.com/office/drawing/2010/main" xmlns:wps="http://schemas.microsoft.com/office/word/2010/wordprocessingShape" xmlns:wpi="http://schemas.microsoft.com/office/word/2010/wordprocessingInk" xmlns:wpg="http://schemas.microsoft.com/office/word/2010/wordprocessingGroup" xmlns:w14="http://schemas.microsoft.com/office/word/2010/wordml" xmlns:w="http://schemas.openxmlformats.org/wordprocessingml/2006/main" xmlns:w10="urn:schemas-microsoft-com:office:word" xmlns:wp14="http://schemas.microsoft.com/office/word/2010/wordprocessingDrawing" xmlns:v="urn:schemas-microsoft-com:vml" xmlns:o="urn:schemas-microsoft-com:office:office" xmlns:mc="http://schemas.openxmlformats.org/markup-compatibility/2006" xmlns:wpc="http://schemas.microsoft.com/office/word/2010/wordprocessingCanvas" xmlns="" val="0"/>
+                          <a14:useLocalDpi xmlns="" xmlns:wpc="http://schemas.microsoft.com/office/word/2010/wordprocessingCanvas" xmlns:mc="http://schemas.openxmlformats.org/markup-compatibility/2006" xmlns:o="urn:schemas-microsoft-com:office:office" xmlns:v="urn:schemas-microsoft-com:vml" xmlns:wp14="http://schemas.microsoft.com/office/word/2010/wordprocessingDrawing" xmlns:w10="urn:schemas-microsoft-com:office:word" xmlns:w="http://schemas.openxmlformats.org/wordprocessingml/2006/main" xmlns:w14="http://schemas.microsoft.com/office/word/2010/wordml" xmlns:wpg="http://schemas.microsoft.com/office/word/2010/wordprocessingGroup" xmlns:wpi="http://schemas.microsoft.com/office/word/2010/wordprocessingInk" xmlns:wps="http://schemas.microsoft.com/office/word/2010/wordprocessingShape" xmlns:a14="http://schemas.microsoft.com/office/drawing/2010/main" val="0"/>
                         </a:ext>
                       </a:extLst>
                     </a:blip>
@@ -314,7 +326,7 @@
                       </a:clrChange>
                       <a:extLst>
                         <a:ext uri="{28A0092B-C50C-407E-A947-70E740481C1C}">
-                          <a14:useLocalDpi xmlns:a14="http://schemas.microsoft.com/office/drawing/2010/main" xmlns:wps="http://schemas.microsoft.com/office/word/2010/wordprocessingShape" xmlns:wpi="http://schemas.microsoft.com/office/word/2010/wordprocessingInk" xmlns:wpg="http://schemas.microsoft.com/office/word/2010/wordprocessingGroup" xmlns:w14="http://schemas.microsoft.com/office/word/2010/wordml" xmlns:w="http://schemas.openxmlformats.org/wordprocessingml/2006/main" xmlns:w10="urn:schemas-microsoft-com:office:word" xmlns:wp14="http://schemas.microsoft.com/office/word/2010/wordprocessingDrawing" xmlns:v="urn:schemas-microsoft-com:vml" xmlns:o="urn:schemas-microsoft-com:office:office" xmlns:mc="http://schemas.openxmlformats.org/markup-compatibility/2006" xmlns:wpc="http://schemas.microsoft.com/office/word/2010/wordprocessingCanvas" xmlns="" val="0"/>
+                          <a14:useLocalDpi xmlns="" xmlns:wpc="http://schemas.microsoft.com/office/word/2010/wordprocessingCanvas" xmlns:mc="http://schemas.openxmlformats.org/markup-compatibility/2006" xmlns:o="urn:schemas-microsoft-com:office:office" xmlns:v="urn:schemas-microsoft-com:vml" xmlns:wp14="http://schemas.microsoft.com/office/word/2010/wordprocessingDrawing" xmlns:w10="urn:schemas-microsoft-com:office:word" xmlns:w="http://schemas.openxmlformats.org/wordprocessingml/2006/main" xmlns:w14="http://schemas.microsoft.com/office/word/2010/wordml" xmlns:wpg="http://schemas.microsoft.com/office/word/2010/wordprocessingGroup" xmlns:wpi="http://schemas.microsoft.com/office/word/2010/wordprocessingInk" xmlns:wps="http://schemas.microsoft.com/office/word/2010/wordprocessingShape" xmlns:a14="http://schemas.microsoft.com/office/drawing/2010/main" val="0"/>
                         </a:ext>
                       </a:extLst>
                     </a:blip>
@@ -408,7 +420,7 @@
                       </a:clrChange>
                       <a:extLst>
                         <a:ext uri="{28A0092B-C50C-407E-A947-70E740481C1C}">
-                          <a14:useLocalDpi xmlns:a14="http://schemas.microsoft.com/office/drawing/2010/main" xmlns:wps="http://schemas.microsoft.com/office/word/2010/wordprocessingShape" xmlns:wpi="http://schemas.microsoft.com/office/word/2010/wordprocessingInk" xmlns:wpg="http://schemas.microsoft.com/office/word/2010/wordprocessingGroup" xmlns:w14="http://schemas.microsoft.com/office/word/2010/wordml" xmlns:w="http://schemas.openxmlformats.org/wordprocessingml/2006/main" xmlns:w10="urn:schemas-microsoft-com:office:word" xmlns:wp14="http://schemas.microsoft.com/office/word/2010/wordprocessingDrawing" xmlns:v="urn:schemas-microsoft-com:vml" xmlns:o="urn:schemas-microsoft-com:office:office" xmlns:mc="http://schemas.openxmlformats.org/markup-compatibility/2006" xmlns:wpc="http://schemas.microsoft.com/office/word/2010/wordprocessingCanvas" xmlns="" val="0"/>
+                          <a14:useLocalDpi xmlns="" xmlns:wpc="http://schemas.microsoft.com/office/word/2010/wordprocessingCanvas" xmlns:mc="http://schemas.openxmlformats.org/markup-compatibility/2006" xmlns:o="urn:schemas-microsoft-com:office:office" xmlns:v="urn:schemas-microsoft-com:vml" xmlns:wp14="http://schemas.microsoft.com/office/word/2010/wordprocessingDrawing" xmlns:w10="urn:schemas-microsoft-com:office:word" xmlns:w="http://schemas.openxmlformats.org/wordprocessingml/2006/main" xmlns:w14="http://schemas.microsoft.com/office/word/2010/wordml" xmlns:wpg="http://schemas.microsoft.com/office/word/2010/wordprocessingGroup" xmlns:wpi="http://schemas.microsoft.com/office/word/2010/wordprocessingInk" xmlns:wps="http://schemas.microsoft.com/office/word/2010/wordprocessingShape" xmlns:a14="http://schemas.microsoft.com/office/drawing/2010/main" val="0"/>
                         </a:ext>
                       </a:extLst>
                     </a:blip>
@@ -744,7 +756,6 @@
           <w:rFonts w:ascii="Arial" w:hAnsi="Arial" w:cs="Arial"/>
           <w:sz w:val="24"/>
           <w:szCs w:val="24"/>
-          <w:lang/>
         </w:rPr>
       </w:pPr>
     </w:p>
@@ -762,7 +773,6 @@
           <w:rFonts w:ascii="Arial" w:hAnsi="Arial" w:cs="Arial"/>
           <w:sz w:val="32"/>
           <w:szCs w:val="32"/>
-          <w:lang/>
         </w:rPr>
       </w:pPr>
       <w:r>
@@ -772,11 +782,9 @@
           <w:bCs/>
           <w:sz w:val="32"/>
           <w:szCs w:val="32"/>
-          <w:lang/>
         </w:rPr>
         <w:t xml:space="preserve"> </w:t>
       </w:r>
-      <w:proofErr w:type="spellStart"/>
       <w:r>
         <w:rPr>
           <w:rFonts w:ascii="Times New Roman" w:hAnsi="Times New Roman" w:cs="Times New Roman"/>
@@ -785,11 +793,9 @@
           <w:sz w:val="32"/>
           <w:szCs w:val="32"/>
           <w:u w:val="single"/>
-          <w:lang/>
         </w:rPr>
         <w:t>Índice</w:t>
       </w:r>
-      <w:proofErr w:type="spellEnd"/>
       <w:r>
         <w:rPr>
           <w:rFonts w:ascii="Times New Roman" w:hAnsi="Times New Roman" w:cs="Times New Roman"/>
@@ -797,7 +803,6 @@
           <w:bCs/>
           <w:sz w:val="32"/>
           <w:szCs w:val="32"/>
-          <w:lang/>
         </w:rPr>
         <w:t>:</w:t>
       </w:r>
@@ -815,7 +820,6 @@
           <w:bCs/>
           <w:sz w:val="24"/>
           <w:szCs w:val="24"/>
-          <w:lang/>
         </w:rPr>
       </w:pPr>
     </w:p>
@@ -832,7 +836,6 @@
           <w:bCs/>
           <w:sz w:val="24"/>
           <w:szCs w:val="24"/>
-          <w:lang/>
         </w:rPr>
       </w:pPr>
     </w:p>
@@ -849,7 +852,6 @@
           <w:bCs/>
           <w:sz w:val="24"/>
           <w:szCs w:val="24"/>
-          <w:lang/>
         </w:rPr>
       </w:pPr>
     </w:p>
@@ -1130,7 +1132,6 @@
           <w:color w:val="000000"/>
           <w:sz w:val="24"/>
           <w:szCs w:val="24"/>
-          <w:lang/>
         </w:rPr>
       </w:pPr>
       <w:r>
@@ -1155,7 +1156,6 @@
           <w:color w:val="000000"/>
           <w:sz w:val="24"/>
           <w:szCs w:val="24"/>
-          <w:lang/>
         </w:rPr>
         <w:t>.....................................</w:t>
       </w:r>
@@ -1169,7 +1169,6 @@
           <w:color w:val="000000"/>
           <w:sz w:val="24"/>
           <w:szCs w:val="24"/>
-          <w:lang/>
         </w:rPr>
         <w:t>3</w:t>
       </w:r>
@@ -1184,7 +1183,6 @@
           <w:color w:val="000000"/>
           <w:sz w:val="24"/>
           <w:szCs w:val="24"/>
-          <w:lang/>
         </w:rPr>
       </w:pPr>
     </w:p>
@@ -1206,7 +1204,6 @@
           <w:color w:val="000000"/>
           <w:sz w:val="24"/>
           <w:szCs w:val="24"/>
-          <w:lang/>
         </w:rPr>
       </w:pPr>
       <w:r>
@@ -1217,7 +1214,6 @@
           <w:color w:val="000000"/>
           <w:sz w:val="24"/>
           <w:szCs w:val="24"/>
-          <w:lang/>
         </w:rPr>
         <w:t>IMAGEN …………………………………………………………</w:t>
       </w:r>
@@ -1229,7 +1225,6 @@
           <w:color w:val="000000"/>
           <w:sz w:val="24"/>
           <w:szCs w:val="24"/>
-          <w:lang/>
         </w:rPr>
         <w:t>..5</w:t>
       </w:r>
@@ -1250,7 +1245,6 @@
           <w:color w:val="000000"/>
           <w:sz w:val="24"/>
           <w:szCs w:val="24"/>
-          <w:lang/>
         </w:rPr>
       </w:pPr>
     </w:p>
@@ -1274,7 +1268,6 @@
           <w:color w:val="000000"/>
           <w:sz w:val="24"/>
           <w:szCs w:val="24"/>
-          <w:lang/>
         </w:rPr>
       </w:pPr>
       <w:r>
@@ -1285,7 +1278,6 @@
           <w:color w:val="000000"/>
           <w:sz w:val="24"/>
           <w:szCs w:val="24"/>
-          <w:lang/>
         </w:rPr>
         <w:t>MIGRACION…</w:t>
       </w:r>
@@ -1297,7 +1289,6 @@
           <w:color w:val="000000"/>
           <w:sz w:val="24"/>
           <w:szCs w:val="24"/>
-          <w:lang/>
         </w:rPr>
         <w:t>…….................................................</w:t>
       </w:r>
@@ -1309,7 +1300,6 @@
           <w:color w:val="000000"/>
           <w:sz w:val="24"/>
           <w:szCs w:val="24"/>
-          <w:lang/>
         </w:rPr>
         <w:t>............................. ….6</w:t>
       </w:r>
@@ -1321,7 +1311,6 @@
           <w:color w:val="000000"/>
           <w:sz w:val="24"/>
           <w:szCs w:val="24"/>
-          <w:lang/>
         </w:rPr>
         <w:t xml:space="preserve"> </w:t>
       </w:r>
@@ -1338,7 +1327,6 @@
           <w:color w:val="000000"/>
           <w:sz w:val="24"/>
           <w:szCs w:val="24"/>
-          <w:lang/>
         </w:rPr>
       </w:pPr>
     </w:p>
@@ -1362,7 +1350,6 @@
           <w:color w:val="000000"/>
           <w:sz w:val="24"/>
           <w:szCs w:val="24"/>
-          <w:lang/>
         </w:rPr>
       </w:pPr>
       <w:r>
@@ -1373,7 +1360,6 @@
           <w:color w:val="000000"/>
           <w:sz w:val="24"/>
           <w:szCs w:val="24"/>
-          <w:lang/>
         </w:rPr>
         <w:t>APLICACION DESKTOP</w:t>
       </w:r>
@@ -1386,7 +1372,6 @@
           <w:color w:val="000000"/>
           <w:sz w:val="24"/>
           <w:szCs w:val="24"/>
-          <w:lang/>
         </w:rPr>
         <w:t>...........................................</w:t>
       </w:r>
@@ -1398,7 +1383,6 @@
           <w:color w:val="000000"/>
           <w:sz w:val="24"/>
           <w:szCs w:val="24"/>
-          <w:lang/>
         </w:rPr>
         <w:t>............................. .</w:t>
       </w:r>
@@ -1411,7 +1395,6 @@
           <w:color w:val="000000"/>
           <w:sz w:val="24"/>
           <w:szCs w:val="24"/>
-          <w:lang/>
         </w:rPr>
         <w:t>7</w:t>
       </w:r>
@@ -1428,7 +1411,6 @@
           <w:color w:val="000000"/>
           <w:sz w:val="24"/>
           <w:szCs w:val="24"/>
-          <w:lang/>
         </w:rPr>
       </w:pPr>
     </w:p>
@@ -1450,7 +1432,6 @@
           <w:color w:val="000000"/>
           <w:sz w:val="24"/>
           <w:szCs w:val="24"/>
-          <w:lang/>
         </w:rPr>
       </w:pPr>
       <w:r>
@@ -1463,7 +1444,6 @@
           <w:color w:val="000000"/>
           <w:sz w:val="24"/>
           <w:szCs w:val="24"/>
-          <w:lang/>
         </w:rPr>
         <w:t xml:space="preserve">   </w:t>
       </w:r>
@@ -1475,7 +1455,6 @@
           <w:color w:val="000000"/>
           <w:sz w:val="24"/>
           <w:szCs w:val="24"/>
-          <w:lang/>
         </w:rPr>
         <w:t>LOGIN Y SEGURIDAD…………………………………………</w:t>
       </w:r>
@@ -1487,7 +1466,6 @@
           <w:color w:val="000000"/>
           <w:sz w:val="24"/>
           <w:szCs w:val="24"/>
-          <w:lang/>
         </w:rPr>
         <w:t>.7</w:t>
       </w:r>
@@ -1503,7 +1481,6 @@
           <w:color w:val="000000"/>
           <w:sz w:val="24"/>
           <w:szCs w:val="24"/>
-          <w:lang/>
         </w:rPr>
       </w:pPr>
     </w:p>
@@ -1537,7 +1514,6 @@
           <w:color w:val="000000"/>
           <w:sz w:val="24"/>
           <w:szCs w:val="24"/>
-          <w:lang/>
         </w:rPr>
         <w:t xml:space="preserve">   </w:t>
       </w:r>
@@ -4659,7 +4635,7 @@
                     <a:blip r:embed="rId13" cstate="print">
                       <a:extLst>
                         <a:ext uri="{28A0092B-C50C-407E-A947-70E740481C1C}">
-                          <a14:useLocalDpi xmlns:a14="http://schemas.microsoft.com/office/drawing/2010/main" xmlns:wps="http://schemas.microsoft.com/office/word/2010/wordprocessingShape" xmlns:wpi="http://schemas.microsoft.com/office/word/2010/wordprocessingInk" xmlns:wpg="http://schemas.microsoft.com/office/word/2010/wordprocessingGroup" xmlns:w14="http://schemas.microsoft.com/office/word/2010/wordml" xmlns:w="http://schemas.openxmlformats.org/wordprocessingml/2006/main" xmlns:w10="urn:schemas-microsoft-com:office:word" xmlns:wp14="http://schemas.microsoft.com/office/word/2010/wordprocessingDrawing" xmlns:v="urn:schemas-microsoft-com:vml" xmlns:o="urn:schemas-microsoft-com:office:office" xmlns:mc="http://schemas.openxmlformats.org/markup-compatibility/2006" xmlns:wpc="http://schemas.microsoft.com/office/word/2010/wordprocessingCanvas" xmlns="" val="0"/>
+                          <a14:useLocalDpi xmlns="" xmlns:wpc="http://schemas.microsoft.com/office/word/2010/wordprocessingCanvas" xmlns:mc="http://schemas.openxmlformats.org/markup-compatibility/2006" xmlns:o="urn:schemas-microsoft-com:office:office" xmlns:v="urn:schemas-microsoft-com:vml" xmlns:wp14="http://schemas.microsoft.com/office/word/2010/wordprocessingDrawing" xmlns:w10="urn:schemas-microsoft-com:office:word" xmlns:w="http://schemas.openxmlformats.org/wordprocessingml/2006/main" xmlns:w14="http://schemas.microsoft.com/office/word/2010/wordml" xmlns:wpg="http://schemas.microsoft.com/office/word/2010/wordprocessingGroup" xmlns:wpi="http://schemas.microsoft.com/office/word/2010/wordprocessingInk" xmlns:wps="http://schemas.microsoft.com/office/word/2010/wordprocessingShape" xmlns:a14="http://schemas.microsoft.com/office/drawing/2010/main" val="0"/>
                         </a:ext>
                       </a:extLst>
                     </a:blip>
@@ -8412,7 +8388,7 @@
 </file>
 
 <file path=customXml/itemProps1.xml><?xml version="1.0" encoding="utf-8"?>
-<ds:datastoreItem xmlns:ds="http://schemas.openxmlformats.org/officeDocument/2006/customXml" ds:itemID="{FED320C0-419D-4DE8-B21A-AB20F7A66144}">
+<ds:datastoreItem xmlns:ds="http://schemas.openxmlformats.org/officeDocument/2006/customXml" ds:itemID="{B3DC8BD4-B429-4811-8826-FEC26481F69B}">
   <ds:schemaRefs>
     <ds:schemaRef ds:uri="http://schemas.openxmlformats.org/officeDocument/2006/bibliography"/>
   </ds:schemaRefs>

</xml_diff>

<commit_message>
explique lo de que en la agenda se actualizan los rangos
</commit_message>
<xml_diff>
--- a/estrategia.docx
+++ b/estrategia.docx
@@ -53,7 +53,7 @@
                       </a:clrChange>
                       <a:extLst>
                         <a:ext uri="{28A0092B-C50C-407E-A947-70E740481C1C}">
-                          <a14:useLocalDpi xmlns="" xmlns:wpc="http://schemas.microsoft.com/office/word/2010/wordprocessingCanvas" xmlns:mc="http://schemas.openxmlformats.org/markup-compatibility/2006" xmlns:o="urn:schemas-microsoft-com:office:office" xmlns:v="urn:schemas-microsoft-com:vml" xmlns:wp14="http://schemas.microsoft.com/office/word/2010/wordprocessingDrawing" xmlns:w10="urn:schemas-microsoft-com:office:word" xmlns:w="http://schemas.openxmlformats.org/wordprocessingml/2006/main" xmlns:w14="http://schemas.microsoft.com/office/word/2010/wordml" xmlns:wpg="http://schemas.microsoft.com/office/word/2010/wordprocessingGroup" xmlns:wpi="http://schemas.microsoft.com/office/word/2010/wordprocessingInk" xmlns:wps="http://schemas.microsoft.com/office/word/2010/wordprocessingShape" xmlns:a14="http://schemas.microsoft.com/office/drawing/2010/main" val="0"/>
+                          <a14:useLocalDpi xmlns:a14="http://schemas.microsoft.com/office/drawing/2010/main" xmlns:wps="http://schemas.microsoft.com/office/word/2010/wordprocessingShape" xmlns:wpi="http://schemas.microsoft.com/office/word/2010/wordprocessingInk" xmlns:wpg="http://schemas.microsoft.com/office/word/2010/wordprocessingGroup" xmlns:w14="http://schemas.microsoft.com/office/word/2010/wordml" xmlns:w="http://schemas.openxmlformats.org/wordprocessingml/2006/main" xmlns:w10="urn:schemas-microsoft-com:office:word" xmlns:wp14="http://schemas.microsoft.com/office/word/2010/wordprocessingDrawing" xmlns:v="urn:schemas-microsoft-com:vml" xmlns:o="urn:schemas-microsoft-com:office:office" xmlns:mc="http://schemas.openxmlformats.org/markup-compatibility/2006" xmlns:wpc="http://schemas.microsoft.com/office/word/2010/wordprocessingCanvas" xmlns="" val="0"/>
                         </a:ext>
                       </a:extLst>
                     </a:blip>
@@ -167,7 +167,7 @@
                       </a:clrChange>
                       <a:extLst>
                         <a:ext uri="{28A0092B-C50C-407E-A947-70E740481C1C}">
-                          <a14:useLocalDpi xmlns="" xmlns:wpc="http://schemas.microsoft.com/office/word/2010/wordprocessingCanvas" xmlns:mc="http://schemas.openxmlformats.org/markup-compatibility/2006" xmlns:o="urn:schemas-microsoft-com:office:office" xmlns:v="urn:schemas-microsoft-com:vml" xmlns:wp14="http://schemas.microsoft.com/office/word/2010/wordprocessingDrawing" xmlns:w10="urn:schemas-microsoft-com:office:word" xmlns:w="http://schemas.openxmlformats.org/wordprocessingml/2006/main" xmlns:w14="http://schemas.microsoft.com/office/word/2010/wordml" xmlns:wpg="http://schemas.microsoft.com/office/word/2010/wordprocessingGroup" xmlns:wpi="http://schemas.microsoft.com/office/word/2010/wordprocessingInk" xmlns:wps="http://schemas.microsoft.com/office/word/2010/wordprocessingShape" xmlns:a14="http://schemas.microsoft.com/office/drawing/2010/main" val="0"/>
+                          <a14:useLocalDpi xmlns:a14="http://schemas.microsoft.com/office/drawing/2010/main" xmlns:wps="http://schemas.microsoft.com/office/word/2010/wordprocessingShape" xmlns:wpi="http://schemas.microsoft.com/office/word/2010/wordprocessingInk" xmlns:wpg="http://schemas.microsoft.com/office/word/2010/wordprocessingGroup" xmlns:w14="http://schemas.microsoft.com/office/word/2010/wordml" xmlns:w="http://schemas.openxmlformats.org/wordprocessingml/2006/main" xmlns:w10="urn:schemas-microsoft-com:office:word" xmlns:wp14="http://schemas.microsoft.com/office/word/2010/wordprocessingDrawing" xmlns:v="urn:schemas-microsoft-com:vml" xmlns:o="urn:schemas-microsoft-com:office:office" xmlns:mc="http://schemas.openxmlformats.org/markup-compatibility/2006" xmlns:wpc="http://schemas.microsoft.com/office/word/2010/wordprocessingCanvas" xmlns="" val="0"/>
                         </a:ext>
                       </a:extLst>
                     </a:blip>
@@ -257,7 +257,7 @@
                       </a:clrChange>
                       <a:extLst>
                         <a:ext uri="{28A0092B-C50C-407E-A947-70E740481C1C}">
-                          <a14:useLocalDpi xmlns="" xmlns:wpc="http://schemas.microsoft.com/office/word/2010/wordprocessingCanvas" xmlns:mc="http://schemas.openxmlformats.org/markup-compatibility/2006" xmlns:o="urn:schemas-microsoft-com:office:office" xmlns:v="urn:schemas-microsoft-com:vml" xmlns:wp14="http://schemas.microsoft.com/office/word/2010/wordprocessingDrawing" xmlns:w10="urn:schemas-microsoft-com:office:word" xmlns:w="http://schemas.openxmlformats.org/wordprocessingml/2006/main" xmlns:w14="http://schemas.microsoft.com/office/word/2010/wordml" xmlns:wpg="http://schemas.microsoft.com/office/word/2010/wordprocessingGroup" xmlns:wpi="http://schemas.microsoft.com/office/word/2010/wordprocessingInk" xmlns:wps="http://schemas.microsoft.com/office/word/2010/wordprocessingShape" xmlns:a14="http://schemas.microsoft.com/office/drawing/2010/main" val="0"/>
+                          <a14:useLocalDpi xmlns:a14="http://schemas.microsoft.com/office/drawing/2010/main" xmlns:wps="http://schemas.microsoft.com/office/word/2010/wordprocessingShape" xmlns:wpi="http://schemas.microsoft.com/office/word/2010/wordprocessingInk" xmlns:wpg="http://schemas.microsoft.com/office/word/2010/wordprocessingGroup" xmlns:w14="http://schemas.microsoft.com/office/word/2010/wordml" xmlns:w="http://schemas.openxmlformats.org/wordprocessingml/2006/main" xmlns:w10="urn:schemas-microsoft-com:office:word" xmlns:wp14="http://schemas.microsoft.com/office/word/2010/wordprocessingDrawing" xmlns:v="urn:schemas-microsoft-com:vml" xmlns:o="urn:schemas-microsoft-com:office:office" xmlns:mc="http://schemas.openxmlformats.org/markup-compatibility/2006" xmlns:wpc="http://schemas.microsoft.com/office/word/2010/wordprocessingCanvas" xmlns="" val="0"/>
                         </a:ext>
                       </a:extLst>
                     </a:blip>
@@ -326,7 +326,7 @@
                       </a:clrChange>
                       <a:extLst>
                         <a:ext uri="{28A0092B-C50C-407E-A947-70E740481C1C}">
-                          <a14:useLocalDpi xmlns="" xmlns:wpc="http://schemas.microsoft.com/office/word/2010/wordprocessingCanvas" xmlns:mc="http://schemas.openxmlformats.org/markup-compatibility/2006" xmlns:o="urn:schemas-microsoft-com:office:office" xmlns:v="urn:schemas-microsoft-com:vml" xmlns:wp14="http://schemas.microsoft.com/office/word/2010/wordprocessingDrawing" xmlns:w10="urn:schemas-microsoft-com:office:word" xmlns:w="http://schemas.openxmlformats.org/wordprocessingml/2006/main" xmlns:w14="http://schemas.microsoft.com/office/word/2010/wordml" xmlns:wpg="http://schemas.microsoft.com/office/word/2010/wordprocessingGroup" xmlns:wpi="http://schemas.microsoft.com/office/word/2010/wordprocessingInk" xmlns:wps="http://schemas.microsoft.com/office/word/2010/wordprocessingShape" xmlns:a14="http://schemas.microsoft.com/office/drawing/2010/main" val="0"/>
+                          <a14:useLocalDpi xmlns:a14="http://schemas.microsoft.com/office/drawing/2010/main" xmlns:wps="http://schemas.microsoft.com/office/word/2010/wordprocessingShape" xmlns:wpi="http://schemas.microsoft.com/office/word/2010/wordprocessingInk" xmlns:wpg="http://schemas.microsoft.com/office/word/2010/wordprocessingGroup" xmlns:w14="http://schemas.microsoft.com/office/word/2010/wordml" xmlns:w="http://schemas.openxmlformats.org/wordprocessingml/2006/main" xmlns:w10="urn:schemas-microsoft-com:office:word" xmlns:wp14="http://schemas.microsoft.com/office/word/2010/wordprocessingDrawing" xmlns:v="urn:schemas-microsoft-com:vml" xmlns:o="urn:schemas-microsoft-com:office:office" xmlns:mc="http://schemas.openxmlformats.org/markup-compatibility/2006" xmlns:wpc="http://schemas.microsoft.com/office/word/2010/wordprocessingCanvas" xmlns="" val="0"/>
                         </a:ext>
                       </a:extLst>
                     </a:blip>
@@ -420,7 +420,7 @@
                       </a:clrChange>
                       <a:extLst>
                         <a:ext uri="{28A0092B-C50C-407E-A947-70E740481C1C}">
-                          <a14:useLocalDpi xmlns="" xmlns:wpc="http://schemas.microsoft.com/office/word/2010/wordprocessingCanvas" xmlns:mc="http://schemas.openxmlformats.org/markup-compatibility/2006" xmlns:o="urn:schemas-microsoft-com:office:office" xmlns:v="urn:schemas-microsoft-com:vml" xmlns:wp14="http://schemas.microsoft.com/office/word/2010/wordprocessingDrawing" xmlns:w10="urn:schemas-microsoft-com:office:word" xmlns:w="http://schemas.openxmlformats.org/wordprocessingml/2006/main" xmlns:w14="http://schemas.microsoft.com/office/word/2010/wordml" xmlns:wpg="http://schemas.microsoft.com/office/word/2010/wordprocessingGroup" xmlns:wpi="http://schemas.microsoft.com/office/word/2010/wordprocessingInk" xmlns:wps="http://schemas.microsoft.com/office/word/2010/wordprocessingShape" xmlns:a14="http://schemas.microsoft.com/office/drawing/2010/main" val="0"/>
+                          <a14:useLocalDpi xmlns:a14="http://schemas.microsoft.com/office/drawing/2010/main" xmlns:wps="http://schemas.microsoft.com/office/word/2010/wordprocessingShape" xmlns:wpi="http://schemas.microsoft.com/office/word/2010/wordprocessingInk" xmlns:wpg="http://schemas.microsoft.com/office/word/2010/wordprocessingGroup" xmlns:w14="http://schemas.microsoft.com/office/word/2010/wordml" xmlns:w="http://schemas.openxmlformats.org/wordprocessingml/2006/main" xmlns:w10="urn:schemas-microsoft-com:office:word" xmlns:wp14="http://schemas.microsoft.com/office/word/2010/wordprocessingDrawing" xmlns:v="urn:schemas-microsoft-com:vml" xmlns:o="urn:schemas-microsoft-com:office:office" xmlns:mc="http://schemas.openxmlformats.org/markup-compatibility/2006" xmlns:wpc="http://schemas.microsoft.com/office/word/2010/wordprocessingCanvas" xmlns="" val="0"/>
                         </a:ext>
                       </a:extLst>
                     </a:blip>
@@ -4635,7 +4635,7 @@
                     <a:blip r:embed="rId13" cstate="print">
                       <a:extLst>
                         <a:ext uri="{28A0092B-C50C-407E-A947-70E740481C1C}">
-                          <a14:useLocalDpi xmlns="" xmlns:wpc="http://schemas.microsoft.com/office/word/2010/wordprocessingCanvas" xmlns:mc="http://schemas.openxmlformats.org/markup-compatibility/2006" xmlns:o="urn:schemas-microsoft-com:office:office" xmlns:v="urn:schemas-microsoft-com:vml" xmlns:wp14="http://schemas.microsoft.com/office/word/2010/wordprocessingDrawing" xmlns:w10="urn:schemas-microsoft-com:office:word" xmlns:w="http://schemas.openxmlformats.org/wordprocessingml/2006/main" xmlns:w14="http://schemas.microsoft.com/office/word/2010/wordml" xmlns:wpg="http://schemas.microsoft.com/office/word/2010/wordprocessingGroup" xmlns:wpi="http://schemas.microsoft.com/office/word/2010/wordprocessingInk" xmlns:wps="http://schemas.microsoft.com/office/word/2010/wordprocessingShape" xmlns:a14="http://schemas.microsoft.com/office/drawing/2010/main" val="0"/>
+                          <a14:useLocalDpi xmlns:a14="http://schemas.microsoft.com/office/drawing/2010/main" xmlns:wps="http://schemas.microsoft.com/office/word/2010/wordprocessingShape" xmlns:wpi="http://schemas.microsoft.com/office/word/2010/wordprocessingInk" xmlns:wpg="http://schemas.microsoft.com/office/word/2010/wordprocessingGroup" xmlns:w14="http://schemas.microsoft.com/office/word/2010/wordml" xmlns:w="http://schemas.openxmlformats.org/wordprocessingml/2006/main" xmlns:w10="urn:schemas-microsoft-com:office:word" xmlns:wp14="http://schemas.microsoft.com/office/word/2010/wordprocessingDrawing" xmlns:v="urn:schemas-microsoft-com:vml" xmlns:o="urn:schemas-microsoft-com:office:office" xmlns:mc="http://schemas.openxmlformats.org/markup-compatibility/2006" xmlns:wpc="http://schemas.microsoft.com/office/word/2010/wordprocessingCanvas" xmlns="" val="0"/>
                         </a:ext>
                       </a:extLst>
                     </a:blip>
@@ -6733,13 +6733,25 @@
         <w:t>)</w:t>
       </w:r>
       <w:r>
-        <w:t>. Se verifica si ya tiene una agenda, y en caso de tenerla se emite un mensaje de error. Luego se cargan los días de atención de lunes a sábado (dado que el domingo no está dentro del rango de atención de la clínica), filtrando el “día hasta” para que solo pueda elegirse a partir del “día desde”.  Según el rango horario en el que entra el “</w:t>
+        <w:t>. Se verifica si ya tiene una agenda</w:t>
+      </w:r>
+      <w:r>
+        <w:t xml:space="preserve"> con rangos horarios establecidos (ya que los profesionales de la tabla maestra poseen una, pero sin rangos de atención)</w:t>
+      </w:r>
+      <w:r>
+        <w:t>, y en caso de tenerla se emite un mensaje de error. Luego se cargan los días de atención de lunes a sábado (dado que el domingo no está dentro del rango de atención de la clínica), filtrando el “día hasta” para que solo pueda elegirse a partir del “día desde”.  Según el rango horario en el que entra el “</w:t>
       </w:r>
       <w:r>
         <w:t>día</w:t>
       </w:r>
       <w:r>
-        <w:t xml:space="preserve"> hasta”, se cargan los horarios, y se filtra el “horario hasta” igual que con el día. Luego se ingresan en la tabla de rango de atención, permitiendo que se puedan borrar. Y finalmente se da la opción de elegir el rango de fechas. Una vez ingresada la agenda, se agrega en la base de datos, fijándose cuál es el identificador para luego ingresar cada rango horario correspondiente a esa </w:t>
+        <w:t xml:space="preserve"> hasta”, se cargan los horarios, y se filtra el “horario hasta” igual que con el día. Luego se ingresan en la tabla de rango de atención, permitiendo que se puedan borrar. Y finalmente se da la opción de elegir el rango de fechas. Una vez ingresada la agenda, se </w:t>
+      </w:r>
+      <w:r>
+        <w:t xml:space="preserve">verifica si ya existe una, y en ese caso se actualizan los rangos; de lo contrario, se </w:t>
+      </w:r>
+      <w:r>
+        <w:t xml:space="preserve">agrega en la base de datos, fijándose cuál es el identificador para luego ingresar cada rango horario correspondiente a esa </w:t>
       </w:r>
       <w:r>
         <w:t>agenda</w:t>
@@ -6799,9 +6811,29 @@
           <w:tab w:val="left" w:pos="6210"/>
         </w:tabs>
         <w:spacing w:before="30" w:after="30"/>
-      </w:pPr>
-      <w:r>
-        <w:t xml:space="preserve"> Primero se verifica si el número de afiliado ingresado es correcto. Una vez que se selecciona la especialidad, se filtran los profesionales. Cuando se selecciona una fecha, solo se cargan los horarios dentro del rango horario de la clínica (por ejemplo, si se selecciono un sábado,  solo se pueden elegir horarios entre las 10 y las 15</w:t>
+        <w:rPr>
+          <w:u w:val="single"/>
+        </w:rPr>
+      </w:pPr>
+      <w:r>
+        <w:t xml:space="preserve"> Primero se verifica si el número de afiliado ingresado es correcto. Una vez que se selecciona la especialidad, se filtran los profesionales. </w:t>
+      </w:r>
+      <w:r>
+        <w:t xml:space="preserve">Al seleccionarse el profesional, se filtran las fechas según el rango de fechas en el que atiende (de no tener un rango, no se aplica el filtro). </w:t>
+      </w:r>
+      <w:r>
+        <w:t xml:space="preserve">Cuando se selecciona una fecha, </w:t>
+      </w:r>
+      <w:r>
+        <w:t xml:space="preserve">se cargan los rangos horarios para ese día, si es que tiene, y </w:t>
+      </w:r>
+      <w:proofErr w:type="spellStart"/>
+      <w:r>
+        <w:t>sino</w:t>
+      </w:r>
+      <w:proofErr w:type="spellEnd"/>
+      <w:r>
+        <w:t xml:space="preserve"> se cargan los horarios dentro del rango horario de la clínica (por ejemplo, si se selecciono un sábado,  solo se pueden elegir horarios entre las 10 y las 15</w:t>
       </w:r>
       <w:r>
         <w:t>, y si se selecciona un domingo, no hay horarios para seleccionar</w:t>
@@ -6810,7 +6842,19 @@
         <w:t>).</w:t>
       </w:r>
       <w:r>
-        <w:t xml:space="preserve"> Una vez que se ingresa el turno, se valida que no haya otro turno en el mismo horario y se verifica que esté dentro del rango de fechas del profesional y dentro del rango horario. De no ser así, no se registra el nuevo turno, y se emite un mensaje de error para que el administrativo modifique los campos.</w:t>
+        <w:t xml:space="preserve"> Una vez que se ingresa el turno, se valida que no haya otro turno en el mismo horario y</w:t>
+      </w:r>
+      <w:r>
+        <w:t>, si bien se aplicó el filtro,</w:t>
+      </w:r>
+      <w:r>
+        <w:t xml:space="preserve"> se verifica </w:t>
+      </w:r>
+      <w:r>
+        <w:t xml:space="preserve">nuevamente </w:t>
+      </w:r>
+      <w:r>
+        <w:t>que esté dentro del rango de fechas del profesional y dentro del rango horario. De no ser así, no se registra el nuevo turno, y se emite un mensaje de error para que el administrativo modifique los campos.</w:t>
       </w:r>
     </w:p>
     <w:p>
@@ -6872,7 +6916,11 @@
         <w:t xml:space="preserve"> afiliado</w:t>
       </w:r>
       <w:r>
-        <w:t xml:space="preserve"> y se cargan todos los bonos disponibles, es decir, todos los que no se registraron en consultas anteriores (excepto aquellas</w:t>
+        <w:t xml:space="preserve"> y se cargan todos los bonos disponibles, es decir, todos los que no se registraron </w:t>
+      </w:r>
+      <w:r>
+        <w:lastRenderedPageBreak/>
+        <w:t>en consultas anteriores (excepto aquellas</w:t>
       </w:r>
       <w:r>
         <w:t xml:space="preserve"> canceladas</w:t>
@@ -6937,7 +6985,6 @@
         <w:spacing w:before="30" w:after="30"/>
       </w:pPr>
       <w:r>
-        <w:lastRenderedPageBreak/>
         <w:t xml:space="preserve"> Se cargan todas las consultas (identificadas por fecha) del profesional </w:t>
       </w:r>
       <w:proofErr w:type="spellStart"/>
@@ -8388,7 +8435,7 @@
 </file>
 
 <file path=customXml/itemProps1.xml><?xml version="1.0" encoding="utf-8"?>
-<ds:datastoreItem xmlns:ds="http://schemas.openxmlformats.org/officeDocument/2006/customXml" ds:itemID="{B3DC8BD4-B429-4811-8826-FEC26481F69B}">
+<ds:datastoreItem xmlns:ds="http://schemas.openxmlformats.org/officeDocument/2006/customXml" ds:itemID="{078D6A98-5408-4B57-BD52-C4F0A06338C1}">
   <ds:schemaRefs>
     <ds:schemaRef ds:uri="http://schemas.openxmlformats.org/officeDocument/2006/bibliography"/>
   </ds:schemaRefs>

</xml_diff>

<commit_message>
Se explica la conexion en la estrategia
</commit_message>
<xml_diff>
--- a/estrategia.docx
+++ b/estrategia.docx
@@ -53,7 +53,7 @@
                       </a:clrChange>
                       <a:extLst>
                         <a:ext uri="{28A0092B-C50C-407E-A947-70E740481C1C}">
-                          <a14:useLocalDpi xmlns:a14="http://schemas.microsoft.com/office/drawing/2010/main" xmlns:wps="http://schemas.microsoft.com/office/word/2010/wordprocessingShape" xmlns:wpi="http://schemas.microsoft.com/office/word/2010/wordprocessingInk" xmlns:wpg="http://schemas.microsoft.com/office/word/2010/wordprocessingGroup" xmlns:w14="http://schemas.microsoft.com/office/word/2010/wordml" xmlns:w="http://schemas.openxmlformats.org/wordprocessingml/2006/main" xmlns:w10="urn:schemas-microsoft-com:office:word" xmlns:wp14="http://schemas.microsoft.com/office/word/2010/wordprocessingDrawing" xmlns:v="urn:schemas-microsoft-com:vml" xmlns:o="urn:schemas-microsoft-com:office:office" xmlns:mc="http://schemas.openxmlformats.org/markup-compatibility/2006" xmlns:wpc="http://schemas.microsoft.com/office/word/2010/wordprocessingCanvas" xmlns="" val="0"/>
+                          <a14:useLocalDpi xmlns="" xmlns:wpc="http://schemas.microsoft.com/office/word/2010/wordprocessingCanvas" xmlns:mc="http://schemas.openxmlformats.org/markup-compatibility/2006" xmlns:o="urn:schemas-microsoft-com:office:office" xmlns:v="urn:schemas-microsoft-com:vml" xmlns:wp14="http://schemas.microsoft.com/office/word/2010/wordprocessingDrawing" xmlns:w10="urn:schemas-microsoft-com:office:word" xmlns:w="http://schemas.openxmlformats.org/wordprocessingml/2006/main" xmlns:w14="http://schemas.microsoft.com/office/word/2010/wordml" xmlns:wpg="http://schemas.microsoft.com/office/word/2010/wordprocessingGroup" xmlns:wpi="http://schemas.microsoft.com/office/word/2010/wordprocessingInk" xmlns:wps="http://schemas.microsoft.com/office/word/2010/wordprocessingShape" xmlns:a14="http://schemas.microsoft.com/office/drawing/2010/main" val="0"/>
                         </a:ext>
                       </a:extLst>
                     </a:blip>
@@ -167,7 +167,7 @@
                       </a:clrChange>
                       <a:extLst>
                         <a:ext uri="{28A0092B-C50C-407E-A947-70E740481C1C}">
-                          <a14:useLocalDpi xmlns:a14="http://schemas.microsoft.com/office/drawing/2010/main" xmlns:wps="http://schemas.microsoft.com/office/word/2010/wordprocessingShape" xmlns:wpi="http://schemas.microsoft.com/office/word/2010/wordprocessingInk" xmlns:wpg="http://schemas.microsoft.com/office/word/2010/wordprocessingGroup" xmlns:w14="http://schemas.microsoft.com/office/word/2010/wordml" xmlns:w="http://schemas.openxmlformats.org/wordprocessingml/2006/main" xmlns:w10="urn:schemas-microsoft-com:office:word" xmlns:wp14="http://schemas.microsoft.com/office/word/2010/wordprocessingDrawing" xmlns:v="urn:schemas-microsoft-com:vml" xmlns:o="urn:schemas-microsoft-com:office:office" xmlns:mc="http://schemas.openxmlformats.org/markup-compatibility/2006" xmlns:wpc="http://schemas.microsoft.com/office/word/2010/wordprocessingCanvas" xmlns="" val="0"/>
+                          <a14:useLocalDpi xmlns="" xmlns:wpc="http://schemas.microsoft.com/office/word/2010/wordprocessingCanvas" xmlns:mc="http://schemas.openxmlformats.org/markup-compatibility/2006" xmlns:o="urn:schemas-microsoft-com:office:office" xmlns:v="urn:schemas-microsoft-com:vml" xmlns:wp14="http://schemas.microsoft.com/office/word/2010/wordprocessingDrawing" xmlns:w10="urn:schemas-microsoft-com:office:word" xmlns:w="http://schemas.openxmlformats.org/wordprocessingml/2006/main" xmlns:w14="http://schemas.microsoft.com/office/word/2010/wordml" xmlns:wpg="http://schemas.microsoft.com/office/word/2010/wordprocessingGroup" xmlns:wpi="http://schemas.microsoft.com/office/word/2010/wordprocessingInk" xmlns:wps="http://schemas.microsoft.com/office/word/2010/wordprocessingShape" xmlns:a14="http://schemas.microsoft.com/office/drawing/2010/main" val="0"/>
                         </a:ext>
                       </a:extLst>
                     </a:blip>
@@ -257,7 +257,7 @@
                       </a:clrChange>
                       <a:extLst>
                         <a:ext uri="{28A0092B-C50C-407E-A947-70E740481C1C}">
-                          <a14:useLocalDpi xmlns:a14="http://schemas.microsoft.com/office/drawing/2010/main" xmlns:wps="http://schemas.microsoft.com/office/word/2010/wordprocessingShape" xmlns:wpi="http://schemas.microsoft.com/office/word/2010/wordprocessingInk" xmlns:wpg="http://schemas.microsoft.com/office/word/2010/wordprocessingGroup" xmlns:w14="http://schemas.microsoft.com/office/word/2010/wordml" xmlns:w="http://schemas.openxmlformats.org/wordprocessingml/2006/main" xmlns:w10="urn:schemas-microsoft-com:office:word" xmlns:wp14="http://schemas.microsoft.com/office/word/2010/wordprocessingDrawing" xmlns:v="urn:schemas-microsoft-com:vml" xmlns:o="urn:schemas-microsoft-com:office:office" xmlns:mc="http://schemas.openxmlformats.org/markup-compatibility/2006" xmlns:wpc="http://schemas.microsoft.com/office/word/2010/wordprocessingCanvas" xmlns="" val="0"/>
+                          <a14:useLocalDpi xmlns="" xmlns:wpc="http://schemas.microsoft.com/office/word/2010/wordprocessingCanvas" xmlns:mc="http://schemas.openxmlformats.org/markup-compatibility/2006" xmlns:o="urn:schemas-microsoft-com:office:office" xmlns:v="urn:schemas-microsoft-com:vml" xmlns:wp14="http://schemas.microsoft.com/office/word/2010/wordprocessingDrawing" xmlns:w10="urn:schemas-microsoft-com:office:word" xmlns:w="http://schemas.openxmlformats.org/wordprocessingml/2006/main" xmlns:w14="http://schemas.microsoft.com/office/word/2010/wordml" xmlns:wpg="http://schemas.microsoft.com/office/word/2010/wordprocessingGroup" xmlns:wpi="http://schemas.microsoft.com/office/word/2010/wordprocessingInk" xmlns:wps="http://schemas.microsoft.com/office/word/2010/wordprocessingShape" xmlns:a14="http://schemas.microsoft.com/office/drawing/2010/main" val="0"/>
                         </a:ext>
                       </a:extLst>
                     </a:blip>
@@ -326,7 +326,7 @@
                       </a:clrChange>
                       <a:extLst>
                         <a:ext uri="{28A0092B-C50C-407E-A947-70E740481C1C}">
-                          <a14:useLocalDpi xmlns:a14="http://schemas.microsoft.com/office/drawing/2010/main" xmlns:wps="http://schemas.microsoft.com/office/word/2010/wordprocessingShape" xmlns:wpi="http://schemas.microsoft.com/office/word/2010/wordprocessingInk" xmlns:wpg="http://schemas.microsoft.com/office/word/2010/wordprocessingGroup" xmlns:w14="http://schemas.microsoft.com/office/word/2010/wordml" xmlns:w="http://schemas.openxmlformats.org/wordprocessingml/2006/main" xmlns:w10="urn:schemas-microsoft-com:office:word" xmlns:wp14="http://schemas.microsoft.com/office/word/2010/wordprocessingDrawing" xmlns:v="urn:schemas-microsoft-com:vml" xmlns:o="urn:schemas-microsoft-com:office:office" xmlns:mc="http://schemas.openxmlformats.org/markup-compatibility/2006" xmlns:wpc="http://schemas.microsoft.com/office/word/2010/wordprocessingCanvas" xmlns="" val="0"/>
+                          <a14:useLocalDpi xmlns="" xmlns:wpc="http://schemas.microsoft.com/office/word/2010/wordprocessingCanvas" xmlns:mc="http://schemas.openxmlformats.org/markup-compatibility/2006" xmlns:o="urn:schemas-microsoft-com:office:office" xmlns:v="urn:schemas-microsoft-com:vml" xmlns:wp14="http://schemas.microsoft.com/office/word/2010/wordprocessingDrawing" xmlns:w10="urn:schemas-microsoft-com:office:word" xmlns:w="http://schemas.openxmlformats.org/wordprocessingml/2006/main" xmlns:w14="http://schemas.microsoft.com/office/word/2010/wordml" xmlns:wpg="http://schemas.microsoft.com/office/word/2010/wordprocessingGroup" xmlns:wpi="http://schemas.microsoft.com/office/word/2010/wordprocessingInk" xmlns:wps="http://schemas.microsoft.com/office/word/2010/wordprocessingShape" xmlns:a14="http://schemas.microsoft.com/office/drawing/2010/main" val="0"/>
                         </a:ext>
                       </a:extLst>
                     </a:blip>
@@ -420,7 +420,7 @@
                       </a:clrChange>
                       <a:extLst>
                         <a:ext uri="{28A0092B-C50C-407E-A947-70E740481C1C}">
-                          <a14:useLocalDpi xmlns:a14="http://schemas.microsoft.com/office/drawing/2010/main" xmlns:wps="http://schemas.microsoft.com/office/word/2010/wordprocessingShape" xmlns:wpi="http://schemas.microsoft.com/office/word/2010/wordprocessingInk" xmlns:wpg="http://schemas.microsoft.com/office/word/2010/wordprocessingGroup" xmlns:w14="http://schemas.microsoft.com/office/word/2010/wordml" xmlns:w="http://schemas.openxmlformats.org/wordprocessingml/2006/main" xmlns:w10="urn:schemas-microsoft-com:office:word" xmlns:wp14="http://schemas.microsoft.com/office/word/2010/wordprocessingDrawing" xmlns:v="urn:schemas-microsoft-com:vml" xmlns:o="urn:schemas-microsoft-com:office:office" xmlns:mc="http://schemas.openxmlformats.org/markup-compatibility/2006" xmlns:wpc="http://schemas.microsoft.com/office/word/2010/wordprocessingCanvas" xmlns="" val="0"/>
+                          <a14:useLocalDpi xmlns="" xmlns:wpc="http://schemas.microsoft.com/office/word/2010/wordprocessingCanvas" xmlns:mc="http://schemas.openxmlformats.org/markup-compatibility/2006" xmlns:o="urn:schemas-microsoft-com:office:office" xmlns:v="urn:schemas-microsoft-com:vml" xmlns:wp14="http://schemas.microsoft.com/office/word/2010/wordprocessingDrawing" xmlns:w10="urn:schemas-microsoft-com:office:word" xmlns:w="http://schemas.openxmlformats.org/wordprocessingml/2006/main" xmlns:w14="http://schemas.microsoft.com/office/word/2010/wordml" xmlns:wpg="http://schemas.microsoft.com/office/word/2010/wordprocessingGroup" xmlns:wpi="http://schemas.microsoft.com/office/word/2010/wordprocessingInk" xmlns:wps="http://schemas.microsoft.com/office/word/2010/wordprocessingShape" xmlns:a14="http://schemas.microsoft.com/office/drawing/2010/main" val="0"/>
                         </a:ext>
                       </a:extLst>
                     </a:blip>
@@ -4635,7 +4635,7 @@
                     <a:blip r:embed="rId13" cstate="print">
                       <a:extLst>
                         <a:ext uri="{28A0092B-C50C-407E-A947-70E740481C1C}">
-                          <a14:useLocalDpi xmlns:a14="http://schemas.microsoft.com/office/drawing/2010/main" xmlns:wps="http://schemas.microsoft.com/office/word/2010/wordprocessingShape" xmlns:wpi="http://schemas.microsoft.com/office/word/2010/wordprocessingInk" xmlns:wpg="http://schemas.microsoft.com/office/word/2010/wordprocessingGroup" xmlns:w14="http://schemas.microsoft.com/office/word/2010/wordml" xmlns:w="http://schemas.openxmlformats.org/wordprocessingml/2006/main" xmlns:w10="urn:schemas-microsoft-com:office:word" xmlns:wp14="http://schemas.microsoft.com/office/word/2010/wordprocessingDrawing" xmlns:v="urn:schemas-microsoft-com:vml" xmlns:o="urn:schemas-microsoft-com:office:office" xmlns:mc="http://schemas.openxmlformats.org/markup-compatibility/2006" xmlns:wpc="http://schemas.microsoft.com/office/word/2010/wordprocessingCanvas" xmlns="" val="0"/>
+                          <a14:useLocalDpi xmlns="" xmlns:wpc="http://schemas.microsoft.com/office/word/2010/wordprocessingCanvas" xmlns:mc="http://schemas.openxmlformats.org/markup-compatibility/2006" xmlns:o="urn:schemas-microsoft-com:office:office" xmlns:v="urn:schemas-microsoft-com:vml" xmlns:wp14="http://schemas.microsoft.com/office/word/2010/wordprocessingDrawing" xmlns:w10="urn:schemas-microsoft-com:office:word" xmlns:w="http://schemas.openxmlformats.org/wordprocessingml/2006/main" xmlns:w14="http://schemas.microsoft.com/office/word/2010/wordml" xmlns:wpg="http://schemas.microsoft.com/office/word/2010/wordprocessingGroup" xmlns:wpi="http://schemas.microsoft.com/office/word/2010/wordprocessingInk" xmlns:wps="http://schemas.microsoft.com/office/word/2010/wordprocessingShape" xmlns:a14="http://schemas.microsoft.com/office/drawing/2010/main" val="0"/>
                         </a:ext>
                       </a:extLst>
                     </a:blip>
@@ -6248,7 +6248,6 @@
           <w:szCs w:val="28"/>
         </w:rPr>
       </w:pPr>
-      <w:proofErr w:type="spellStart"/>
       <w:r>
         <w:rPr>
           <w:rFonts w:ascii="Times New Roman" w:hAnsi="Times New Roman" w:cs="Times New Roman"/>
@@ -6257,10 +6256,96 @@
           <w:sz w:val="28"/>
           <w:szCs w:val="28"/>
         </w:rPr>
-        <w:t>Login</w:t>
+        <w:t>Conexión a la base de datos</w:t>
+      </w:r>
+    </w:p>
+    <w:p>
+      <w:pPr>
+        <w:tabs>
+          <w:tab w:val="left" w:pos="6210"/>
+        </w:tabs>
+        <w:spacing w:before="30" w:after="30"/>
+        <w:rPr>
+          <w:rFonts w:ascii="Times New Roman" w:hAnsi="Times New Roman" w:cs="Times New Roman"/>
+          <w:b/>
+          <w:bCs/>
+          <w:sz w:val="32"/>
+          <w:szCs w:val="32"/>
+        </w:rPr>
+      </w:pPr>
+    </w:p>
+    <w:p>
+      <w:pPr>
+        <w:tabs>
+          <w:tab w:val="left" w:pos="6210"/>
+        </w:tabs>
+        <w:spacing w:before="30" w:after="30"/>
+      </w:pPr>
+      <w:r>
+        <w:t xml:space="preserve">Se utiliza una clase estática que contiene todos los métodos para realizar los </w:t>
+      </w:r>
+      <w:proofErr w:type="spellStart"/>
+      <w:r>
+        <w:t>querys</w:t>
       </w:r>
       <w:proofErr w:type="spellEnd"/>
       <w:r>
+        <w:t xml:space="preserve">. Cada método instancia una conexión con el mismo </w:t>
+      </w:r>
+      <w:proofErr w:type="spellStart"/>
+      <w:r>
+        <w:t>string</w:t>
+      </w:r>
+      <w:proofErr w:type="spellEnd"/>
+      <w:r>
+        <w:t xml:space="preserve"> (obtenido a partir del </w:t>
+      </w:r>
+      <w:proofErr w:type="spellStart"/>
+      <w:r>
+        <w:t>App</w:t>
+      </w:r>
+      <w:proofErr w:type="spellEnd"/>
+      <w:r>
+        <w:t xml:space="preserve"> </w:t>
+      </w:r>
+      <w:proofErr w:type="spellStart"/>
+      <w:r>
+        <w:t>Config</w:t>
+      </w:r>
+      <w:proofErr w:type="spellEnd"/>
+      <w:r>
+        <w:t>); sin embargo, cada instancia representa la misma conexión física, ya que el “</w:t>
+      </w:r>
+      <w:proofErr w:type="spellStart"/>
+      <w:r>
+        <w:t>connection</w:t>
+      </w:r>
+      <w:proofErr w:type="spellEnd"/>
+      <w:r>
+        <w:t xml:space="preserve"> pool” de .NET hace que se reúsen las conexiones.</w:t>
+      </w:r>
+    </w:p>
+    <w:p>
+      <w:pPr>
+        <w:tabs>
+          <w:tab w:val="left" w:pos="6210"/>
+        </w:tabs>
+        <w:spacing w:before="30" w:after="30"/>
+        <w:rPr>
+          <w:rFonts w:ascii="Times New Roman" w:hAnsi="Times New Roman" w:cs="Times New Roman"/>
+          <w:b/>
+          <w:bCs/>
+          <w:sz w:val="32"/>
+          <w:szCs w:val="32"/>
+        </w:rPr>
+      </w:pPr>
+    </w:p>
+    <w:p>
+      <w:pPr>
+        <w:tabs>
+          <w:tab w:val="left" w:pos="6210"/>
+        </w:tabs>
+        <w:spacing w:before="30" w:after="30"/>
         <w:rPr>
           <w:rFonts w:ascii="Times New Roman" w:hAnsi="Times New Roman" w:cs="Times New Roman"/>
           <w:b/>
@@ -6268,6 +6353,27 @@
           <w:sz w:val="28"/>
           <w:szCs w:val="28"/>
         </w:rPr>
+      </w:pPr>
+      <w:proofErr w:type="spellStart"/>
+      <w:r>
+        <w:rPr>
+          <w:rFonts w:ascii="Times New Roman" w:hAnsi="Times New Roman" w:cs="Times New Roman"/>
+          <w:b/>
+          <w:bCs/>
+          <w:sz w:val="28"/>
+          <w:szCs w:val="28"/>
+        </w:rPr>
+        <w:t>Login</w:t>
+      </w:r>
+      <w:proofErr w:type="spellEnd"/>
+      <w:r>
+        <w:rPr>
+          <w:rFonts w:ascii="Times New Roman" w:hAnsi="Times New Roman" w:cs="Times New Roman"/>
+          <w:b/>
+          <w:bCs/>
+          <w:sz w:val="28"/>
+          <w:szCs w:val="28"/>
+        </w:rPr>
         <w:t xml:space="preserve"> y Seguridad</w:t>
       </w:r>
     </w:p>
@@ -6554,6 +6660,7 @@
         </w:rPr>
       </w:pPr>
       <w:r>
+        <w:lastRenderedPageBreak/>
         <w:t xml:space="preserve">Una vez que se </w:t>
       </w:r>
       <w:proofErr w:type="spellStart"/>
@@ -6910,17 +7017,14 @@
         <w:spacing w:before="30" w:after="30"/>
       </w:pPr>
       <w:r>
+        <w:lastRenderedPageBreak/>
         <w:t xml:space="preserve"> Primero se selecciona el profesional (dando la opción de que se pueda filtrar por especialidad), y se cargan todos los turnos (a los que se identifica con la fecha, ya que puede ser que el afiliado no se acuerde del número de turno) de ese profesional en la fecha actual. Cuando se selecciona una fecha, se autocompletan los campos de fecha y hora, pudiéndose modificar si el afiliado llegó antes (en caso de llegar más tarde, se emite mensaje de error y no se permite registrar la consulta). Luego, teniendo el profesional, la especialidad y la fecha del turno (los cuales identifican a un único turno), se obtiene el numero de</w:t>
       </w:r>
       <w:r>
         <w:t xml:space="preserve"> afiliado</w:t>
       </w:r>
       <w:r>
-        <w:t xml:space="preserve"> y se cargan todos los bonos disponibles, es decir, todos los que no se registraron </w:t>
-      </w:r>
-      <w:r>
-        <w:lastRenderedPageBreak/>
-        <w:t>en consultas anteriores (excepto aquellas</w:t>
+        <w:t xml:space="preserve"> y se cargan todos los bonos disponibles, es decir, todos los que no se registraron en consultas anteriores (excepto aquellas</w:t>
       </w:r>
       <w:r>
         <w:t xml:space="preserve"> canceladas</w:t>
@@ -8435,7 +8539,7 @@
 </file>
 
 <file path=customXml/itemProps1.xml><?xml version="1.0" encoding="utf-8"?>
-<ds:datastoreItem xmlns:ds="http://schemas.openxmlformats.org/officeDocument/2006/customXml" ds:itemID="{078D6A98-5408-4B57-BD52-C4F0A06338C1}">
+<ds:datastoreItem xmlns:ds="http://schemas.openxmlformats.org/officeDocument/2006/customXml" ds:itemID="{C6C3209E-DDE1-4ECE-AE7F-4ED2566C344E}">
   <ds:schemaRefs>
     <ds:schemaRef ds:uri="http://schemas.openxmlformats.org/officeDocument/2006/bibliography"/>
   </ds:schemaRefs>

</xml_diff>

<commit_message>
Se explica lo de los rangos de agenda en la estrategia
</commit_message>
<xml_diff>
--- a/estrategia.docx
+++ b/estrategia.docx
@@ -53,7 +53,7 @@
                       </a:clrChange>
                       <a:extLst>
                         <a:ext uri="{28A0092B-C50C-407E-A947-70E740481C1C}">
-                          <a14:useLocalDpi xmlns="" xmlns:wpc="http://schemas.microsoft.com/office/word/2010/wordprocessingCanvas" xmlns:mc="http://schemas.openxmlformats.org/markup-compatibility/2006" xmlns:o="urn:schemas-microsoft-com:office:office" xmlns:v="urn:schemas-microsoft-com:vml" xmlns:wp14="http://schemas.microsoft.com/office/word/2010/wordprocessingDrawing" xmlns:w10="urn:schemas-microsoft-com:office:word" xmlns:w="http://schemas.openxmlformats.org/wordprocessingml/2006/main" xmlns:w14="http://schemas.microsoft.com/office/word/2010/wordml" xmlns:wpg="http://schemas.microsoft.com/office/word/2010/wordprocessingGroup" xmlns:wpi="http://schemas.microsoft.com/office/word/2010/wordprocessingInk" xmlns:wps="http://schemas.microsoft.com/office/word/2010/wordprocessingShape" xmlns:a14="http://schemas.microsoft.com/office/drawing/2010/main" val="0"/>
+                          <a14:useLocalDpi xmlns:a14="http://schemas.microsoft.com/office/drawing/2010/main" xmlns:wps="http://schemas.microsoft.com/office/word/2010/wordprocessingShape" xmlns:wpi="http://schemas.microsoft.com/office/word/2010/wordprocessingInk" xmlns:wpg="http://schemas.microsoft.com/office/word/2010/wordprocessingGroup" xmlns:w14="http://schemas.microsoft.com/office/word/2010/wordml" xmlns:w="http://schemas.openxmlformats.org/wordprocessingml/2006/main" xmlns:w10="urn:schemas-microsoft-com:office:word" xmlns:wp14="http://schemas.microsoft.com/office/word/2010/wordprocessingDrawing" xmlns:v="urn:schemas-microsoft-com:vml" xmlns:o="urn:schemas-microsoft-com:office:office" xmlns:mc="http://schemas.openxmlformats.org/markup-compatibility/2006" xmlns:wpc="http://schemas.microsoft.com/office/word/2010/wordprocessingCanvas" xmlns="" val="0"/>
                         </a:ext>
                       </a:extLst>
                     </a:blip>
@@ -167,7 +167,7 @@
                       </a:clrChange>
                       <a:extLst>
                         <a:ext uri="{28A0092B-C50C-407E-A947-70E740481C1C}">
-                          <a14:useLocalDpi xmlns="" xmlns:wpc="http://schemas.microsoft.com/office/word/2010/wordprocessingCanvas" xmlns:mc="http://schemas.openxmlformats.org/markup-compatibility/2006" xmlns:o="urn:schemas-microsoft-com:office:office" xmlns:v="urn:schemas-microsoft-com:vml" xmlns:wp14="http://schemas.microsoft.com/office/word/2010/wordprocessingDrawing" xmlns:w10="urn:schemas-microsoft-com:office:word" xmlns:w="http://schemas.openxmlformats.org/wordprocessingml/2006/main" xmlns:w14="http://schemas.microsoft.com/office/word/2010/wordml" xmlns:wpg="http://schemas.microsoft.com/office/word/2010/wordprocessingGroup" xmlns:wpi="http://schemas.microsoft.com/office/word/2010/wordprocessingInk" xmlns:wps="http://schemas.microsoft.com/office/word/2010/wordprocessingShape" xmlns:a14="http://schemas.microsoft.com/office/drawing/2010/main" val="0"/>
+                          <a14:useLocalDpi xmlns:a14="http://schemas.microsoft.com/office/drawing/2010/main" xmlns:wps="http://schemas.microsoft.com/office/word/2010/wordprocessingShape" xmlns:wpi="http://schemas.microsoft.com/office/word/2010/wordprocessingInk" xmlns:wpg="http://schemas.microsoft.com/office/word/2010/wordprocessingGroup" xmlns:w14="http://schemas.microsoft.com/office/word/2010/wordml" xmlns:w="http://schemas.openxmlformats.org/wordprocessingml/2006/main" xmlns:w10="urn:schemas-microsoft-com:office:word" xmlns:wp14="http://schemas.microsoft.com/office/word/2010/wordprocessingDrawing" xmlns:v="urn:schemas-microsoft-com:vml" xmlns:o="urn:schemas-microsoft-com:office:office" xmlns:mc="http://schemas.openxmlformats.org/markup-compatibility/2006" xmlns:wpc="http://schemas.microsoft.com/office/word/2010/wordprocessingCanvas" xmlns="" val="0"/>
                         </a:ext>
                       </a:extLst>
                     </a:blip>
@@ -257,7 +257,7 @@
                       </a:clrChange>
                       <a:extLst>
                         <a:ext uri="{28A0092B-C50C-407E-A947-70E740481C1C}">
-                          <a14:useLocalDpi xmlns="" xmlns:wpc="http://schemas.microsoft.com/office/word/2010/wordprocessingCanvas" xmlns:mc="http://schemas.openxmlformats.org/markup-compatibility/2006" xmlns:o="urn:schemas-microsoft-com:office:office" xmlns:v="urn:schemas-microsoft-com:vml" xmlns:wp14="http://schemas.microsoft.com/office/word/2010/wordprocessingDrawing" xmlns:w10="urn:schemas-microsoft-com:office:word" xmlns:w="http://schemas.openxmlformats.org/wordprocessingml/2006/main" xmlns:w14="http://schemas.microsoft.com/office/word/2010/wordml" xmlns:wpg="http://schemas.microsoft.com/office/word/2010/wordprocessingGroup" xmlns:wpi="http://schemas.microsoft.com/office/word/2010/wordprocessingInk" xmlns:wps="http://schemas.microsoft.com/office/word/2010/wordprocessingShape" xmlns:a14="http://schemas.microsoft.com/office/drawing/2010/main" val="0"/>
+                          <a14:useLocalDpi xmlns:a14="http://schemas.microsoft.com/office/drawing/2010/main" xmlns:wps="http://schemas.microsoft.com/office/word/2010/wordprocessingShape" xmlns:wpi="http://schemas.microsoft.com/office/word/2010/wordprocessingInk" xmlns:wpg="http://schemas.microsoft.com/office/word/2010/wordprocessingGroup" xmlns:w14="http://schemas.microsoft.com/office/word/2010/wordml" xmlns:w="http://schemas.openxmlformats.org/wordprocessingml/2006/main" xmlns:w10="urn:schemas-microsoft-com:office:word" xmlns:wp14="http://schemas.microsoft.com/office/word/2010/wordprocessingDrawing" xmlns:v="urn:schemas-microsoft-com:vml" xmlns:o="urn:schemas-microsoft-com:office:office" xmlns:mc="http://schemas.openxmlformats.org/markup-compatibility/2006" xmlns:wpc="http://schemas.microsoft.com/office/word/2010/wordprocessingCanvas" xmlns="" val="0"/>
                         </a:ext>
                       </a:extLst>
                     </a:blip>
@@ -326,7 +326,7 @@
                       </a:clrChange>
                       <a:extLst>
                         <a:ext uri="{28A0092B-C50C-407E-A947-70E740481C1C}">
-                          <a14:useLocalDpi xmlns="" xmlns:wpc="http://schemas.microsoft.com/office/word/2010/wordprocessingCanvas" xmlns:mc="http://schemas.openxmlformats.org/markup-compatibility/2006" xmlns:o="urn:schemas-microsoft-com:office:office" xmlns:v="urn:schemas-microsoft-com:vml" xmlns:wp14="http://schemas.microsoft.com/office/word/2010/wordprocessingDrawing" xmlns:w10="urn:schemas-microsoft-com:office:word" xmlns:w="http://schemas.openxmlformats.org/wordprocessingml/2006/main" xmlns:w14="http://schemas.microsoft.com/office/word/2010/wordml" xmlns:wpg="http://schemas.microsoft.com/office/word/2010/wordprocessingGroup" xmlns:wpi="http://schemas.microsoft.com/office/word/2010/wordprocessingInk" xmlns:wps="http://schemas.microsoft.com/office/word/2010/wordprocessingShape" xmlns:a14="http://schemas.microsoft.com/office/drawing/2010/main" val="0"/>
+                          <a14:useLocalDpi xmlns:a14="http://schemas.microsoft.com/office/drawing/2010/main" xmlns:wps="http://schemas.microsoft.com/office/word/2010/wordprocessingShape" xmlns:wpi="http://schemas.microsoft.com/office/word/2010/wordprocessingInk" xmlns:wpg="http://schemas.microsoft.com/office/word/2010/wordprocessingGroup" xmlns:w14="http://schemas.microsoft.com/office/word/2010/wordml" xmlns:w="http://schemas.openxmlformats.org/wordprocessingml/2006/main" xmlns:w10="urn:schemas-microsoft-com:office:word" xmlns:wp14="http://schemas.microsoft.com/office/word/2010/wordprocessingDrawing" xmlns:v="urn:schemas-microsoft-com:vml" xmlns:o="urn:schemas-microsoft-com:office:office" xmlns:mc="http://schemas.openxmlformats.org/markup-compatibility/2006" xmlns:wpc="http://schemas.microsoft.com/office/word/2010/wordprocessingCanvas" xmlns="" val="0"/>
                         </a:ext>
                       </a:extLst>
                     </a:blip>
@@ -420,7 +420,7 @@
                       </a:clrChange>
                       <a:extLst>
                         <a:ext uri="{28A0092B-C50C-407E-A947-70E740481C1C}">
-                          <a14:useLocalDpi xmlns="" xmlns:wpc="http://schemas.microsoft.com/office/word/2010/wordprocessingCanvas" xmlns:mc="http://schemas.openxmlformats.org/markup-compatibility/2006" xmlns:o="urn:schemas-microsoft-com:office:office" xmlns:v="urn:schemas-microsoft-com:vml" xmlns:wp14="http://schemas.microsoft.com/office/word/2010/wordprocessingDrawing" xmlns:w10="urn:schemas-microsoft-com:office:word" xmlns:w="http://schemas.openxmlformats.org/wordprocessingml/2006/main" xmlns:w14="http://schemas.microsoft.com/office/word/2010/wordml" xmlns:wpg="http://schemas.microsoft.com/office/word/2010/wordprocessingGroup" xmlns:wpi="http://schemas.microsoft.com/office/word/2010/wordprocessingInk" xmlns:wps="http://schemas.microsoft.com/office/word/2010/wordprocessingShape" xmlns:a14="http://schemas.microsoft.com/office/drawing/2010/main" val="0"/>
+                          <a14:useLocalDpi xmlns:a14="http://schemas.microsoft.com/office/drawing/2010/main" xmlns:wps="http://schemas.microsoft.com/office/word/2010/wordprocessingShape" xmlns:wpi="http://schemas.microsoft.com/office/word/2010/wordprocessingInk" xmlns:wpg="http://schemas.microsoft.com/office/word/2010/wordprocessingGroup" xmlns:w14="http://schemas.microsoft.com/office/word/2010/wordml" xmlns:w="http://schemas.openxmlformats.org/wordprocessingml/2006/main" xmlns:w10="urn:schemas-microsoft-com:office:word" xmlns:wp14="http://schemas.microsoft.com/office/word/2010/wordprocessingDrawing" xmlns:v="urn:schemas-microsoft-com:vml" xmlns:o="urn:schemas-microsoft-com:office:office" xmlns:mc="http://schemas.openxmlformats.org/markup-compatibility/2006" xmlns:wpc="http://schemas.microsoft.com/office/word/2010/wordprocessingCanvas" xmlns="" val="0"/>
                         </a:ext>
                       </a:extLst>
                     </a:blip>
@@ -4635,7 +4635,7 @@
                     <a:blip r:embed="rId13" cstate="print">
                       <a:extLst>
                         <a:ext uri="{28A0092B-C50C-407E-A947-70E740481C1C}">
-                          <a14:useLocalDpi xmlns="" xmlns:wpc="http://schemas.microsoft.com/office/word/2010/wordprocessingCanvas" xmlns:mc="http://schemas.openxmlformats.org/markup-compatibility/2006" xmlns:o="urn:schemas-microsoft-com:office:office" xmlns:v="urn:schemas-microsoft-com:vml" xmlns:wp14="http://schemas.microsoft.com/office/word/2010/wordprocessingDrawing" xmlns:w10="urn:schemas-microsoft-com:office:word" xmlns:w="http://schemas.openxmlformats.org/wordprocessingml/2006/main" xmlns:w14="http://schemas.microsoft.com/office/word/2010/wordml" xmlns:wpg="http://schemas.microsoft.com/office/word/2010/wordprocessingGroup" xmlns:wpi="http://schemas.microsoft.com/office/word/2010/wordprocessingInk" xmlns:wps="http://schemas.microsoft.com/office/word/2010/wordprocessingShape" xmlns:a14="http://schemas.microsoft.com/office/drawing/2010/main" val="0"/>
+                          <a14:useLocalDpi xmlns:a14="http://schemas.microsoft.com/office/drawing/2010/main" xmlns:wps="http://schemas.microsoft.com/office/word/2010/wordprocessingShape" xmlns:wpi="http://schemas.microsoft.com/office/word/2010/wordprocessingInk" xmlns:wpg="http://schemas.microsoft.com/office/word/2010/wordprocessingGroup" xmlns:w14="http://schemas.microsoft.com/office/word/2010/wordml" xmlns:w="http://schemas.openxmlformats.org/wordprocessingml/2006/main" xmlns:w10="urn:schemas-microsoft-com:office:word" xmlns:wp14="http://schemas.microsoft.com/office/word/2010/wordprocessingDrawing" xmlns:v="urn:schemas-microsoft-com:vml" xmlns:o="urn:schemas-microsoft-com:office:office" xmlns:mc="http://schemas.openxmlformats.org/markup-compatibility/2006" xmlns:wpc="http://schemas.microsoft.com/office/word/2010/wordprocessingCanvas" xmlns="" val="0"/>
                         </a:ext>
                       </a:extLst>
                     </a:blip>
@@ -6172,6 +6172,52 @@
         <w:spacing w:before="30" w:after="30"/>
         <w:rPr>
           <w:rFonts w:ascii="Times New Roman" w:hAnsi="Times New Roman" w:cs="Times New Roman"/>
+          <w:color w:val="222222"/>
+          <w:sz w:val="24"/>
+          <w:szCs w:val="24"/>
+          <w:shd w:val="clear" w:color="auto" w:fill="FFFFFF"/>
+        </w:rPr>
+      </w:pPr>
+    </w:p>
+    <w:p>
+      <w:pPr>
+        <w:tabs>
+          <w:tab w:val="left" w:pos="6210"/>
+        </w:tabs>
+        <w:spacing w:before="30" w:after="30"/>
+        <w:rPr>
+          <w:rFonts w:ascii="Times New Roman" w:hAnsi="Times New Roman" w:cs="Times New Roman"/>
+          <w:color w:val="222222"/>
+          <w:sz w:val="24"/>
+          <w:szCs w:val="24"/>
+          <w:shd w:val="clear" w:color="auto" w:fill="FFFFFF"/>
+        </w:rPr>
+      </w:pPr>
+      <w:r>
+        <w:rPr>
+          <w:rFonts w:ascii="Times New Roman" w:hAnsi="Times New Roman" w:cs="Times New Roman"/>
+          <w:sz w:val="24"/>
+          <w:szCs w:val="24"/>
+        </w:rPr>
+        <w:t>●</w:t>
+      </w:r>
+      <w:r>
+        <w:rPr>
+          <w:rFonts w:ascii="Times New Roman" w:hAnsi="Times New Roman" w:cs="Times New Roman"/>
+          <w:sz w:val="24"/>
+          <w:szCs w:val="24"/>
+        </w:rPr>
+        <w:t xml:space="preserve">Para migrar el rango de fechas de los profesionales, se seleccionó la fecha del primer turno y la del último turno. En el caso de los rangos horarios, se tomo un rango por cada día de la semana en la que el profesional tuvo un turno, tomando como hora inicial la del turno más temprano que tuvo, y la del turno más tarde. </w:t>
+      </w:r>
+    </w:p>
+    <w:p>
+      <w:pPr>
+        <w:tabs>
+          <w:tab w:val="left" w:pos="6210"/>
+        </w:tabs>
+        <w:spacing w:before="30" w:after="30"/>
+        <w:rPr>
+          <w:rFonts w:ascii="Times New Roman" w:hAnsi="Times New Roman" w:cs="Times New Roman"/>
           <w:b/>
           <w:bCs/>
           <w:sz w:val="32"/>
@@ -6193,13 +6239,7 @@
           <w:szCs w:val="32"/>
         </w:rPr>
       </w:pPr>
-    </w:p>
-    <w:p>
-      <w:pPr>
-        <w:tabs>
-          <w:tab w:val="left" w:pos="6210"/>
-        </w:tabs>
-        <w:spacing w:before="30" w:after="30"/>
+      <w:r>
         <w:rPr>
           <w:rFonts w:ascii="Times New Roman" w:hAnsi="Times New Roman" w:cs="Times New Roman"/>
           <w:b/>
@@ -6207,8 +6247,15 @@
           <w:sz w:val="32"/>
           <w:szCs w:val="32"/>
         </w:rPr>
-      </w:pPr>
-      <w:r>
+        <w:t>Aplicación Desktop</w:t>
+      </w:r>
+    </w:p>
+    <w:p>
+      <w:pPr>
+        <w:tabs>
+          <w:tab w:val="left" w:pos="6210"/>
+        </w:tabs>
+        <w:spacing w:before="30" w:after="30"/>
         <w:rPr>
           <w:rFonts w:ascii="Times New Roman" w:hAnsi="Times New Roman" w:cs="Times New Roman"/>
           <w:b/>
@@ -6216,7 +6263,31 @@
           <w:sz w:val="32"/>
           <w:szCs w:val="32"/>
         </w:rPr>
-        <w:t>Aplicación Desktop</w:t>
+      </w:pPr>
+    </w:p>
+    <w:p>
+      <w:pPr>
+        <w:tabs>
+          <w:tab w:val="left" w:pos="6210"/>
+        </w:tabs>
+        <w:spacing w:before="30" w:after="30"/>
+        <w:rPr>
+          <w:rFonts w:ascii="Times New Roman" w:hAnsi="Times New Roman" w:cs="Times New Roman"/>
+          <w:b/>
+          <w:bCs/>
+          <w:sz w:val="28"/>
+          <w:szCs w:val="28"/>
+        </w:rPr>
+      </w:pPr>
+      <w:r>
+        <w:rPr>
+          <w:rFonts w:ascii="Times New Roman" w:hAnsi="Times New Roman" w:cs="Times New Roman"/>
+          <w:b/>
+          <w:bCs/>
+          <w:sz w:val="28"/>
+          <w:szCs w:val="28"/>
+        </w:rPr>
+        <w:t>Conexión a la base de datos</w:t>
       </w:r>
     </w:p>
     <w:p>
@@ -6240,6 +6311,72 @@
           <w:tab w:val="left" w:pos="6210"/>
         </w:tabs>
         <w:spacing w:before="30" w:after="30"/>
+      </w:pPr>
+      <w:r>
+        <w:t xml:space="preserve">Se utiliza una clase estática que contiene todos los métodos para realizar los </w:t>
+      </w:r>
+      <w:proofErr w:type="spellStart"/>
+      <w:r>
+        <w:t>querys</w:t>
+      </w:r>
+      <w:proofErr w:type="spellEnd"/>
+      <w:r>
+        <w:t xml:space="preserve">. Cada método instancia una conexión con el mismo </w:t>
+      </w:r>
+      <w:proofErr w:type="spellStart"/>
+      <w:r>
+        <w:t>string</w:t>
+      </w:r>
+      <w:proofErr w:type="spellEnd"/>
+      <w:r>
+        <w:t xml:space="preserve"> (obtenido a partir del </w:t>
+      </w:r>
+      <w:proofErr w:type="spellStart"/>
+      <w:r>
+        <w:t>App</w:t>
+      </w:r>
+      <w:proofErr w:type="spellEnd"/>
+      <w:r>
+        <w:t xml:space="preserve"> </w:t>
+      </w:r>
+      <w:proofErr w:type="spellStart"/>
+      <w:r>
+        <w:t>Config</w:t>
+      </w:r>
+      <w:proofErr w:type="spellEnd"/>
+      <w:r>
+        <w:t>); sin embargo, cada instancia representa la misma conexión física, ya que el “</w:t>
+      </w:r>
+      <w:proofErr w:type="spellStart"/>
+      <w:r>
+        <w:t>connection</w:t>
+      </w:r>
+      <w:proofErr w:type="spellEnd"/>
+      <w:r>
+        <w:t xml:space="preserve"> pool” de .NET hace que se reúsen las conexiones.</w:t>
+      </w:r>
+    </w:p>
+    <w:p>
+      <w:pPr>
+        <w:tabs>
+          <w:tab w:val="left" w:pos="6210"/>
+        </w:tabs>
+        <w:spacing w:before="30" w:after="30"/>
+        <w:rPr>
+          <w:rFonts w:ascii="Times New Roman" w:hAnsi="Times New Roman" w:cs="Times New Roman"/>
+          <w:b/>
+          <w:bCs/>
+          <w:sz w:val="32"/>
+          <w:szCs w:val="32"/>
+        </w:rPr>
+      </w:pPr>
+    </w:p>
+    <w:p>
+      <w:pPr>
+        <w:tabs>
+          <w:tab w:val="left" w:pos="6210"/>
+        </w:tabs>
+        <w:spacing w:before="30" w:after="30"/>
         <w:rPr>
           <w:rFonts w:ascii="Times New Roman" w:hAnsi="Times New Roman" w:cs="Times New Roman"/>
           <w:b/>
@@ -6248,6 +6385,7 @@
           <w:szCs w:val="28"/>
         </w:rPr>
       </w:pPr>
+      <w:proofErr w:type="spellStart"/>
       <w:r>
         <w:rPr>
           <w:rFonts w:ascii="Times New Roman" w:hAnsi="Times New Roman" w:cs="Times New Roman"/>
@@ -6256,7 +6394,18 @@
           <w:sz w:val="28"/>
           <w:szCs w:val="28"/>
         </w:rPr>
-        <w:t>Conexión a la base de datos</w:t>
+        <w:t>Login</w:t>
+      </w:r>
+      <w:proofErr w:type="spellEnd"/>
+      <w:r>
+        <w:rPr>
+          <w:rFonts w:ascii="Times New Roman" w:hAnsi="Times New Roman" w:cs="Times New Roman"/>
+          <w:b/>
+          <w:bCs/>
+          <w:sz w:val="28"/>
+          <w:szCs w:val="28"/>
+        </w:rPr>
+        <w:t xml:space="preserve"> y Seguridad</w:t>
       </w:r>
     </w:p>
     <w:p>
@@ -6282,47 +6431,210 @@
         <w:spacing w:before="30" w:after="30"/>
       </w:pPr>
       <w:r>
-        <w:t xml:space="preserve">Se utiliza una clase estática que contiene todos los métodos para realizar los </w:t>
+        <w:t xml:space="preserve">Mediante el </w:t>
       </w:r>
       <w:proofErr w:type="spellStart"/>
       <w:r>
-        <w:t>querys</w:t>
+        <w:t>login</w:t>
       </w:r>
       <w:proofErr w:type="spellEnd"/>
       <w:r>
-        <w:t xml:space="preserve">. Cada método instancia una conexión con el mismo </w:t>
+        <w:t xml:space="preserve"> se puede iniciar sesión </w:t>
+      </w:r>
+      <w:r>
+        <w:t>y utilizar las distintas funcionalidades del sistema</w:t>
+      </w:r>
+      <w:r>
+        <w:t xml:space="preserve">. </w:t>
+      </w:r>
+    </w:p>
+    <w:p>
+      <w:pPr>
+        <w:tabs>
+          <w:tab w:val="left" w:pos="6210"/>
+        </w:tabs>
+        <w:spacing w:before="30" w:after="30"/>
+      </w:pPr>
+      <w:r>
+        <w:t xml:space="preserve">Utilizamos una clase </w:t>
       </w:r>
       <w:proofErr w:type="spellStart"/>
       <w:r>
-        <w:t>string</w:t>
+        <w:t>singleton</w:t>
       </w:r>
       <w:proofErr w:type="spellEnd"/>
       <w:r>
-        <w:t xml:space="preserve"> (obtenido a partir del </w:t>
+        <w:t xml:space="preserve"> para guardar la información de la sesión del usuario.</w:t>
+      </w:r>
+    </w:p>
+    <w:p>
+      <w:pPr>
+        <w:tabs>
+          <w:tab w:val="left" w:pos="6210"/>
+        </w:tabs>
+        <w:spacing w:before="30" w:after="30"/>
+      </w:pPr>
+      <w:r>
+        <w:t xml:space="preserve">Usamos </w:t>
+      </w:r>
+      <w:r>
+        <w:t xml:space="preserve">la función </w:t>
+      </w:r>
+      <w:r>
+        <w:t xml:space="preserve"> </w:t>
+      </w:r>
+      <w:r>
+        <w:t>HASHBYTES</w:t>
+      </w:r>
+      <w:r>
+        <w:t xml:space="preserve"> bajo el algoritmo </w:t>
+      </w:r>
+      <w:r>
+        <w:t>SHA2_256</w:t>
+      </w:r>
+      <w:r>
+        <w:t xml:space="preserve"> </w:t>
+      </w:r>
+      <w:r>
+        <w:t>para encriptar la contraseña del usuario. Por</w:t>
+      </w:r>
+      <w:r>
+        <w:t xml:space="preserve"> </w:t>
+      </w:r>
+      <w:r>
+        <w:t xml:space="preserve">defecto </w:t>
+      </w:r>
+      <w:r>
+        <w:t>no asociamos a ningún profesional o afiliado con un usuario, salvo los que entregamos para la corrección.</w:t>
+      </w:r>
+    </w:p>
+    <w:p>
+      <w:pPr>
+        <w:tabs>
+          <w:tab w:val="left" w:pos="6210"/>
+        </w:tabs>
+        <w:spacing w:before="30" w:after="30"/>
+      </w:pPr>
+    </w:p>
+    <w:p>
+      <w:pPr>
+        <w:tabs>
+          <w:tab w:val="left" w:pos="6210"/>
+        </w:tabs>
+        <w:spacing w:before="30" w:after="30"/>
+        <w:rPr>
+          <w:rFonts w:ascii="Times New Roman" w:hAnsi="Times New Roman" w:cs="Times New Roman"/>
+          <w:bCs/>
+          <w:sz w:val="24"/>
+          <w:szCs w:val="24"/>
+        </w:rPr>
+      </w:pPr>
+      <w:r>
+        <w:t xml:space="preserve">Por default </w:t>
+      </w:r>
+      <w:r>
+        <w:rPr>
+          <w:rFonts w:ascii="Times New Roman" w:hAnsi="Times New Roman" w:cs="Times New Roman"/>
+          <w:bCs/>
+          <w:sz w:val="24"/>
+          <w:szCs w:val="24"/>
+        </w:rPr>
+        <w:t>c</w:t>
+      </w:r>
+      <w:r>
+        <w:rPr>
+          <w:rFonts w:ascii="Times New Roman" w:hAnsi="Times New Roman" w:cs="Times New Roman"/>
+          <w:bCs/>
+          <w:sz w:val="24"/>
+          <w:szCs w:val="24"/>
+        </w:rPr>
+        <w:t xml:space="preserve">uando se da de alta a un afiliado se crea el respectivo usuario mediante  un </w:t>
       </w:r>
       <w:proofErr w:type="spellStart"/>
       <w:r>
-        <w:t>App</w:t>
+        <w:rPr>
+          <w:rFonts w:ascii="Times New Roman" w:hAnsi="Times New Roman" w:cs="Times New Roman"/>
+          <w:bCs/>
+          <w:sz w:val="24"/>
+          <w:szCs w:val="24"/>
+        </w:rPr>
+        <w:t>stored</w:t>
       </w:r>
       <w:proofErr w:type="spellEnd"/>
       <w:r>
+        <w:rPr>
+          <w:rFonts w:ascii="Times New Roman" w:hAnsi="Times New Roman" w:cs="Times New Roman"/>
+          <w:bCs/>
+          <w:sz w:val="24"/>
+          <w:szCs w:val="24"/>
+        </w:rPr>
         <w:t xml:space="preserve"> </w:t>
       </w:r>
       <w:proofErr w:type="spellStart"/>
       <w:r>
-        <w:t>Config</w:t>
+        <w:rPr>
+          <w:rFonts w:ascii="Times New Roman" w:hAnsi="Times New Roman" w:cs="Times New Roman"/>
+          <w:bCs/>
+          <w:sz w:val="24"/>
+          <w:szCs w:val="24"/>
+        </w:rPr>
+        <w:t>Procedure</w:t>
       </w:r>
       <w:proofErr w:type="spellEnd"/>
       <w:r>
-        <w:t>); sin embargo, cada instancia representa la misma conexión física, ya que el “</w:t>
+        <w:rPr>
+          <w:rFonts w:ascii="Times New Roman" w:hAnsi="Times New Roman" w:cs="Times New Roman"/>
+          <w:bCs/>
+          <w:sz w:val="24"/>
+          <w:szCs w:val="24"/>
+        </w:rPr>
+        <w:t xml:space="preserve"> para que este pueda ingresar al sistema en el futuro.</w:t>
+      </w:r>
+    </w:p>
+    <w:p>
+      <w:pPr>
+        <w:tabs>
+          <w:tab w:val="left" w:pos="6210"/>
+        </w:tabs>
+        <w:spacing w:before="30" w:after="30"/>
+      </w:pPr>
+    </w:p>
+    <w:p>
+      <w:pPr>
+        <w:tabs>
+          <w:tab w:val="left" w:pos="6210"/>
+        </w:tabs>
+        <w:spacing w:before="30" w:after="30"/>
+      </w:pPr>
+      <w:r>
+        <w:rPr>
+          <w:rFonts w:hint="eastAsia"/>
+        </w:rPr>
+        <w:t>●</w:t>
+      </w:r>
+      <w:r>
+        <w:t xml:space="preserve"> </w:t>
       </w:r>
       <w:proofErr w:type="spellStart"/>
-      <w:r>
-        <w:t>connection</w:t>
+      <w:proofErr w:type="gramStart"/>
+      <w:r>
+        <w:t>username</w:t>
       </w:r>
       <w:proofErr w:type="spellEnd"/>
-      <w:r>
-        <w:t xml:space="preserve"> pool” de .NET hace que se reúsen las conexiones.</w:t>
+      <w:proofErr w:type="gramEnd"/>
+      <w:r>
+        <w:t xml:space="preserve"> = ‘</w:t>
+      </w:r>
+      <w:proofErr w:type="spellStart"/>
+      <w:r>
+        <w:t>nro_doc</w:t>
+      </w:r>
+      <w:r>
+        <w:t>umento</w:t>
+      </w:r>
+      <w:proofErr w:type="spellEnd"/>
+      <w:r>
+        <w:t>’</w:t>
       </w:r>
     </w:p>
     <w:p>
@@ -6331,13 +6643,79 @@
           <w:tab w:val="left" w:pos="6210"/>
         </w:tabs>
         <w:spacing w:before="30" w:after="30"/>
-        <w:rPr>
-          <w:rFonts w:ascii="Times New Roman" w:hAnsi="Times New Roman" w:cs="Times New Roman"/>
-          <w:b/>
-          <w:bCs/>
-          <w:sz w:val="32"/>
-          <w:szCs w:val="32"/>
-        </w:rPr>
+      </w:pPr>
+      <w:r>
+        <w:rPr>
+          <w:rFonts w:hint="eastAsia"/>
+        </w:rPr>
+        <w:t>●</w:t>
+      </w:r>
+      <w:r>
+        <w:t xml:space="preserve"> </w:t>
+      </w:r>
+      <w:proofErr w:type="gramStart"/>
+      <w:r>
+        <w:t>contraseña</w:t>
+      </w:r>
+      <w:proofErr w:type="gramEnd"/>
+      <w:r>
+        <w:t xml:space="preserve"> = ‘</w:t>
+      </w:r>
+      <w:proofErr w:type="spellStart"/>
+      <w:r>
+        <w:t>nro_afiliado</w:t>
+      </w:r>
+      <w:proofErr w:type="spellEnd"/>
+      <w:r>
+        <w:t>’</w:t>
+      </w:r>
+    </w:p>
+    <w:p>
+      <w:pPr>
+        <w:tabs>
+          <w:tab w:val="left" w:pos="6210"/>
+        </w:tabs>
+        <w:spacing w:before="30" w:after="30"/>
+      </w:pPr>
+    </w:p>
+    <w:p>
+      <w:pPr>
+        <w:tabs>
+          <w:tab w:val="left" w:pos="6210"/>
+        </w:tabs>
+        <w:spacing w:before="30" w:after="30"/>
+        <w:rPr>
+          <w:rFonts w:ascii="Times New Roman" w:hAnsi="Times New Roman" w:cs="Times New Roman"/>
+          <w:sz w:val="23"/>
+          <w:szCs w:val="23"/>
+        </w:rPr>
+      </w:pPr>
+      <w:r>
+        <w:t xml:space="preserve">Una vez que se </w:t>
+      </w:r>
+      <w:proofErr w:type="spellStart"/>
+      <w:r>
+        <w:t>loguea</w:t>
+      </w:r>
+      <w:proofErr w:type="spellEnd"/>
+      <w:r>
+        <w:t xml:space="preserve"> correctamente el usuario, si este tiene </w:t>
+      </w:r>
+      <w:proofErr w:type="spellStart"/>
+      <w:r>
+        <w:t>mas</w:t>
+      </w:r>
+      <w:proofErr w:type="spellEnd"/>
+      <w:r>
+        <w:t xml:space="preserve"> de un rol, se le mostrara en una pantalla con que rol desea ingresar al sistema, en caso de que tenga asignado un solo rol ingresara automáticamente a la pantalla principal del sistema (en donde están todas las funcionalidades del sistema)</w:t>
+      </w:r>
+    </w:p>
+    <w:p>
+      <w:pPr>
+        <w:tabs>
+          <w:tab w:val="left" w:pos="6210"/>
+        </w:tabs>
+        <w:spacing w:before="30" w:after="30"/>
       </w:pPr>
     </w:p>
     <w:p>
@@ -6354,8 +6732,13 @@
           <w:szCs w:val="28"/>
         </w:rPr>
       </w:pPr>
-      <w:proofErr w:type="spellStart"/>
-      <w:r>
+    </w:p>
+    <w:p>
+      <w:pPr>
+        <w:tabs>
+          <w:tab w:val="left" w:pos="6210"/>
+        </w:tabs>
+        <w:spacing w:before="30" w:after="30"/>
         <w:rPr>
           <w:rFonts w:ascii="Times New Roman" w:hAnsi="Times New Roman" w:cs="Times New Roman"/>
           <w:b/>
@@ -6363,9 +6746,7 @@
           <w:sz w:val="28"/>
           <w:szCs w:val="28"/>
         </w:rPr>
-        <w:t>Login</w:t>
-      </w:r>
-      <w:proofErr w:type="spellEnd"/>
+      </w:pPr>
       <w:r>
         <w:rPr>
           <w:rFonts w:ascii="Times New Roman" w:hAnsi="Times New Roman" w:cs="Times New Roman"/>
@@ -6374,7 +6755,7 @@
           <w:sz w:val="28"/>
           <w:szCs w:val="28"/>
         </w:rPr>
-        <w:t xml:space="preserve"> y Seguridad</w:t>
+        <w:t xml:space="preserve">ABM </w:t>
       </w:r>
     </w:p>
     <w:p>
@@ -6383,13 +6764,6 @@
           <w:tab w:val="left" w:pos="6210"/>
         </w:tabs>
         <w:spacing w:before="30" w:after="30"/>
-        <w:rPr>
-          <w:rFonts w:ascii="Times New Roman" w:hAnsi="Times New Roman" w:cs="Times New Roman"/>
-          <w:b/>
-          <w:bCs/>
-          <w:sz w:val="32"/>
-          <w:szCs w:val="32"/>
-        </w:rPr>
       </w:pPr>
     </w:p>
     <w:p>
@@ -6400,21 +6774,18 @@
         <w:spacing w:before="30" w:after="30"/>
       </w:pPr>
       <w:r>
-        <w:t xml:space="preserve">Mediante el </w:t>
+        <w:t xml:space="preserve">Todas las funcionalidades del sistema están representadas mediante </w:t>
+      </w:r>
+      <w:r>
+        <w:t xml:space="preserve">un </w:t>
       </w:r>
       <w:proofErr w:type="spellStart"/>
       <w:r>
-        <w:t>login</w:t>
+        <w:t>combobox</w:t>
       </w:r>
       <w:proofErr w:type="spellEnd"/>
       <w:r>
-        <w:t xml:space="preserve"> se puede iniciar sesión </w:t>
-      </w:r>
-      <w:r>
-        <w:t>y utilizar las distintas funcionalidades del sistema</w:t>
-      </w:r>
-      <w:r>
-        <w:t xml:space="preserve">. </w:t>
+        <w:t xml:space="preserve"> en una pantalla principal donde el sistema nos pregunta que funcionalidad deseamos ejecutar.</w:t>
       </w:r>
     </w:p>
     <w:p>
@@ -6425,15 +6796,10 @@
         <w:spacing w:before="30" w:after="30"/>
       </w:pPr>
       <w:r>
-        <w:t xml:space="preserve">Utilizamos una clase </w:t>
-      </w:r>
-      <w:proofErr w:type="spellStart"/>
-      <w:r>
-        <w:t>singleton</w:t>
-      </w:r>
-      <w:proofErr w:type="spellEnd"/>
-      <w:r>
-        <w:t xml:space="preserve"> para guardar la información de la sesión del usuario.</w:t>
+        <w:t xml:space="preserve">Los </w:t>
+      </w:r>
+      <w:r>
+        <w:t xml:space="preserve">ABM que no se desarrollan simplemente no hacen nada. </w:t>
       </w:r>
     </w:p>
     <w:p>
@@ -6443,39 +6809,6 @@
         </w:tabs>
         <w:spacing w:before="30" w:after="30"/>
       </w:pPr>
-      <w:r>
-        <w:t xml:space="preserve">Usamos </w:t>
-      </w:r>
-      <w:r>
-        <w:t xml:space="preserve">la función </w:t>
-      </w:r>
-      <w:r>
-        <w:t xml:space="preserve"> </w:t>
-      </w:r>
-      <w:r>
-        <w:t>HASHBYTES</w:t>
-      </w:r>
-      <w:r>
-        <w:t xml:space="preserve"> bajo el algoritmo </w:t>
-      </w:r>
-      <w:r>
-        <w:t>SHA2_256</w:t>
-      </w:r>
-      <w:r>
-        <w:t xml:space="preserve"> </w:t>
-      </w:r>
-      <w:r>
-        <w:t>para encriptar la contraseña del usuario. Por</w:t>
-      </w:r>
-      <w:r>
-        <w:t xml:space="preserve"> </w:t>
-      </w:r>
-      <w:r>
-        <w:t xml:space="preserve">defecto </w:t>
-      </w:r>
-      <w:r>
-        <w:t>no asociamos a ningún profesional o afiliado con un usuario, salvo los que entregamos para la corrección.</w:t>
-      </w:r>
     </w:p>
     <w:p>
       <w:pPr>
@@ -6483,250 +6816,36 @@
           <w:tab w:val="left" w:pos="6210"/>
         </w:tabs>
         <w:spacing w:before="30" w:after="30"/>
-      </w:pPr>
-    </w:p>
-    <w:p>
-      <w:pPr>
-        <w:tabs>
-          <w:tab w:val="left" w:pos="6210"/>
-        </w:tabs>
-        <w:spacing w:before="30" w:after="30"/>
-        <w:rPr>
-          <w:rFonts w:ascii="Times New Roman" w:hAnsi="Times New Roman" w:cs="Times New Roman"/>
-          <w:bCs/>
-          <w:sz w:val="24"/>
-          <w:szCs w:val="24"/>
-        </w:rPr>
-      </w:pPr>
-      <w:r>
-        <w:t xml:space="preserve">Por default </w:t>
-      </w:r>
-      <w:r>
-        <w:rPr>
-          <w:rFonts w:ascii="Times New Roman" w:hAnsi="Times New Roman" w:cs="Times New Roman"/>
-          <w:bCs/>
-          <w:sz w:val="24"/>
-          <w:szCs w:val="24"/>
-        </w:rPr>
-        <w:t>c</w:t>
-      </w:r>
-      <w:r>
-        <w:rPr>
-          <w:rFonts w:ascii="Times New Roman" w:hAnsi="Times New Roman" w:cs="Times New Roman"/>
-          <w:bCs/>
-          <w:sz w:val="24"/>
-          <w:szCs w:val="24"/>
-        </w:rPr>
-        <w:t xml:space="preserve">uando se da de alta a un afiliado se crea el respectivo usuario mediante  un </w:t>
-      </w:r>
-      <w:proofErr w:type="spellStart"/>
-      <w:r>
-        <w:rPr>
-          <w:rFonts w:ascii="Times New Roman" w:hAnsi="Times New Roman" w:cs="Times New Roman"/>
-          <w:bCs/>
-          <w:sz w:val="24"/>
-          <w:szCs w:val="24"/>
-        </w:rPr>
-        <w:t>stored</w:t>
-      </w:r>
-      <w:proofErr w:type="spellEnd"/>
-      <w:r>
-        <w:rPr>
-          <w:rFonts w:ascii="Times New Roman" w:hAnsi="Times New Roman" w:cs="Times New Roman"/>
-          <w:bCs/>
-          <w:sz w:val="24"/>
-          <w:szCs w:val="24"/>
-        </w:rPr>
-        <w:t xml:space="preserve"> </w:t>
-      </w:r>
-      <w:proofErr w:type="spellStart"/>
-      <w:r>
-        <w:rPr>
-          <w:rFonts w:ascii="Times New Roman" w:hAnsi="Times New Roman" w:cs="Times New Roman"/>
-          <w:bCs/>
-          <w:sz w:val="24"/>
-          <w:szCs w:val="24"/>
-        </w:rPr>
-        <w:t>Procedure</w:t>
-      </w:r>
-      <w:proofErr w:type="spellEnd"/>
-      <w:r>
-        <w:rPr>
-          <w:rFonts w:ascii="Times New Roman" w:hAnsi="Times New Roman" w:cs="Times New Roman"/>
-          <w:bCs/>
-          <w:sz w:val="24"/>
-          <w:szCs w:val="24"/>
-        </w:rPr>
-        <w:t xml:space="preserve"> para que este pueda ingresar al sistema en el futuro.</w:t>
-      </w:r>
-    </w:p>
-    <w:p>
-      <w:pPr>
-        <w:tabs>
-          <w:tab w:val="left" w:pos="6210"/>
-        </w:tabs>
-        <w:spacing w:before="30" w:after="30"/>
-      </w:pPr>
-    </w:p>
-    <w:p>
-      <w:pPr>
-        <w:tabs>
-          <w:tab w:val="left" w:pos="6210"/>
-        </w:tabs>
-        <w:spacing w:before="30" w:after="30"/>
-      </w:pPr>
-      <w:r>
-        <w:rPr>
-          <w:rFonts w:hint="eastAsia"/>
-        </w:rPr>
-        <w:t>●</w:t>
-      </w:r>
-      <w:r>
-        <w:t xml:space="preserve"> </w:t>
-      </w:r>
-      <w:proofErr w:type="spellStart"/>
-      <w:proofErr w:type="gramStart"/>
-      <w:r>
-        <w:t>username</w:t>
-      </w:r>
-      <w:proofErr w:type="spellEnd"/>
-      <w:proofErr w:type="gramEnd"/>
-      <w:r>
-        <w:t xml:space="preserve"> = ‘</w:t>
-      </w:r>
-      <w:proofErr w:type="spellStart"/>
-      <w:r>
-        <w:t>nro_doc</w:t>
-      </w:r>
-      <w:r>
-        <w:t>umento</w:t>
-      </w:r>
-      <w:proofErr w:type="spellEnd"/>
-      <w:r>
-        <w:t>’</w:t>
-      </w:r>
-    </w:p>
-    <w:p>
-      <w:pPr>
-        <w:tabs>
-          <w:tab w:val="left" w:pos="6210"/>
-        </w:tabs>
-        <w:spacing w:before="30" w:after="30"/>
-      </w:pPr>
-      <w:r>
-        <w:rPr>
-          <w:rFonts w:hint="eastAsia"/>
-        </w:rPr>
-        <w:t>●</w:t>
-      </w:r>
-      <w:r>
-        <w:t xml:space="preserve"> </w:t>
-      </w:r>
-      <w:proofErr w:type="gramStart"/>
-      <w:r>
-        <w:t>contraseña</w:t>
-      </w:r>
-      <w:proofErr w:type="gramEnd"/>
-      <w:r>
-        <w:t xml:space="preserve"> = ‘</w:t>
-      </w:r>
-      <w:proofErr w:type="spellStart"/>
-      <w:r>
-        <w:t>nro_afiliado</w:t>
-      </w:r>
-      <w:proofErr w:type="spellEnd"/>
-      <w:r>
-        <w:t>’</w:t>
-      </w:r>
-    </w:p>
-    <w:p>
-      <w:pPr>
-        <w:tabs>
-          <w:tab w:val="left" w:pos="6210"/>
-        </w:tabs>
-        <w:spacing w:before="30" w:after="30"/>
-      </w:pPr>
-    </w:p>
-    <w:p>
-      <w:pPr>
-        <w:tabs>
-          <w:tab w:val="left" w:pos="6210"/>
-        </w:tabs>
-        <w:spacing w:before="30" w:after="30"/>
-        <w:rPr>
-          <w:rFonts w:ascii="Times New Roman" w:hAnsi="Times New Roman" w:cs="Times New Roman"/>
-          <w:sz w:val="23"/>
-          <w:szCs w:val="23"/>
-        </w:rPr>
-      </w:pPr>
-      <w:r>
-        <w:lastRenderedPageBreak/>
-        <w:t xml:space="preserve">Una vez que se </w:t>
-      </w:r>
-      <w:proofErr w:type="spellStart"/>
-      <w:r>
-        <w:t>loguea</w:t>
-      </w:r>
-      <w:proofErr w:type="spellEnd"/>
-      <w:r>
-        <w:t xml:space="preserve"> correctamente el usuario, si este tiene </w:t>
-      </w:r>
-      <w:proofErr w:type="spellStart"/>
-      <w:r>
-        <w:t>mas</w:t>
-      </w:r>
-      <w:proofErr w:type="spellEnd"/>
-      <w:r>
-        <w:t xml:space="preserve"> de un rol, se le mostrara en una pantalla con que rol desea ingresar al sistema, en caso de que tenga asignado un solo rol ingresara automáticamente a la pantalla principal del sistema (en donde están todas las funcionalidades del sistema)</w:t>
-      </w:r>
-    </w:p>
-    <w:p>
-      <w:pPr>
-        <w:tabs>
-          <w:tab w:val="left" w:pos="6210"/>
-        </w:tabs>
-        <w:spacing w:before="30" w:after="30"/>
-      </w:pPr>
-    </w:p>
-    <w:p>
-      <w:pPr>
-        <w:tabs>
-          <w:tab w:val="left" w:pos="6210"/>
-        </w:tabs>
-        <w:spacing w:before="30" w:after="30"/>
-        <w:rPr>
-          <w:rFonts w:ascii="Times New Roman" w:hAnsi="Times New Roman" w:cs="Times New Roman"/>
-          <w:b/>
-          <w:bCs/>
+        <w:rPr>
+          <w:rFonts w:ascii="Times New Roman" w:hAnsi="Times New Roman" w:cs="Times New Roman"/>
+          <w:b/>
           <w:sz w:val="28"/>
           <w:szCs w:val="28"/>
         </w:rPr>
       </w:pPr>
-    </w:p>
-    <w:p>
-      <w:pPr>
-        <w:tabs>
-          <w:tab w:val="left" w:pos="6210"/>
-        </w:tabs>
-        <w:spacing w:before="30" w:after="30"/>
-        <w:rPr>
-          <w:rFonts w:ascii="Times New Roman" w:hAnsi="Times New Roman" w:cs="Times New Roman"/>
-          <w:b/>
-          <w:bCs/>
+      <w:r>
+        <w:rPr>
+          <w:rFonts w:ascii="Times New Roman" w:hAnsi="Times New Roman" w:cs="Times New Roman"/>
+          <w:b/>
           <w:sz w:val="28"/>
           <w:szCs w:val="28"/>
         </w:rPr>
-      </w:pPr>
-      <w:r>
-        <w:rPr>
-          <w:rFonts w:ascii="Times New Roman" w:hAnsi="Times New Roman" w:cs="Times New Roman"/>
-          <w:b/>
-          <w:bCs/>
+        <w:t>REGISTRO DE AGENDA</w:t>
+      </w:r>
+    </w:p>
+    <w:p>
+      <w:pPr>
+        <w:tabs>
+          <w:tab w:val="left" w:pos="6210"/>
+        </w:tabs>
+        <w:spacing w:before="30" w:after="30"/>
+        <w:rPr>
+          <w:rFonts w:ascii="Times New Roman" w:hAnsi="Times New Roman" w:cs="Times New Roman"/>
+          <w:b/>
           <w:sz w:val="28"/>
           <w:szCs w:val="28"/>
         </w:rPr>
-        <w:t xml:space="preserve">ABM </w:t>
-      </w:r>
+      </w:pPr>
     </w:p>
     <w:p>
       <w:pPr>
@@ -6735,6 +6854,49 @@
         </w:tabs>
         <w:spacing w:before="30" w:after="30"/>
       </w:pPr>
+      <w:r>
+        <w:t xml:space="preserve"> Se com</w:t>
+      </w:r>
+      <w:r>
+        <w:t>ienza ingresando el profesional</w:t>
+      </w:r>
+      <w:r>
+        <w:t xml:space="preserve"> y las especialidades (</w:t>
+      </w:r>
+      <w:r>
+        <w:t>las cuales se filtran por las que ese profesional posee</w:t>
+      </w:r>
+      <w:r>
+        <w:t>)</w:t>
+      </w:r>
+      <w:r>
+        <w:t xml:space="preserve">. </w:t>
+      </w:r>
+      <w:r>
+        <w:t>Una vez que se selecciona un rango de fechas, se verifica si el profesional con esa especialidad ya tiene un rango de fechas</w:t>
+      </w:r>
+      <w:r>
+        <w:t xml:space="preserve">, y si hay superposición entre este y el que fue seleccionado. Si hay superposición, se </w:t>
+      </w:r>
+      <w:proofErr w:type="spellStart"/>
+      <w:r>
+        <w:t>settean</w:t>
+      </w:r>
+      <w:proofErr w:type="spellEnd"/>
+      <w:r>
+        <w:t xml:space="preserve"> los </w:t>
+      </w:r>
+      <w:proofErr w:type="spellStart"/>
+      <w:r>
+        <w:t>datepickers</w:t>
+      </w:r>
+      <w:proofErr w:type="spellEnd"/>
+      <w:r>
+        <w:t xml:space="preserve"> con uno de los rangos de fecha con el que se superpuso, y se muestra un mensaje avisando que ya existe ese rango y solo se van a agregar los ran</w:t>
+      </w:r>
+      <w:r>
+        <w:t>gos horarios.</w:t>
+      </w:r>
     </w:p>
     <w:p>
       <w:pPr>
@@ -6743,19 +6905,33 @@
         </w:tabs>
         <w:spacing w:before="30" w:after="30"/>
       </w:pPr>
-      <w:r>
-        <w:t xml:space="preserve">Todas las funcionalidades del sistema están representadas mediante </w:t>
-      </w:r>
-      <w:r>
-        <w:t xml:space="preserve">un </w:t>
+    </w:p>
+    <w:p>
+      <w:pPr>
+        <w:tabs>
+          <w:tab w:val="left" w:pos="6210"/>
+        </w:tabs>
+        <w:spacing w:before="30" w:after="30"/>
+      </w:pPr>
+      <w:r>
+        <w:t>Luego se cargan los días de atención de lunes a sábado (dado que el domingo no está dentro del rango de atención de la clínica), filtrando el “día hasta” para que solo pueda elegirse a partir del “día desde”.  Según el rango horario en el que entra el “</w:t>
+      </w:r>
+      <w:r>
+        <w:t>día</w:t>
+      </w:r>
+      <w:r>
+        <w:t xml:space="preserve"> hasta”, se cargan los horarios, y se filtra el “horario hasta” igual que con el día. </w:t>
+      </w:r>
+      <w:r>
+        <w:t xml:space="preserve">Cuando se quiere agregar el rango a la tabla, se verifica que no se superponga con ningún otro de la tabla, y tampoco con alguno en la base de datos. Si esto no sucede se ingresa, permitiendo borrarlo; y </w:t>
       </w:r>
       <w:proofErr w:type="spellStart"/>
       <w:r>
-        <w:t>combobox</w:t>
+        <w:t>sino</w:t>
       </w:r>
       <w:proofErr w:type="spellEnd"/>
       <w:r>
-        <w:t xml:space="preserve"> en una pantalla principal donde el sistema nos pregunta que funcionalidad deseamos ejecutar.</w:t>
+        <w:t xml:space="preserve"> se muestra un mensaje de error.</w:t>
       </w:r>
     </w:p>
     <w:p>
@@ -6765,11 +6941,34 @@
         </w:tabs>
         <w:spacing w:before="30" w:after="30"/>
       </w:pPr>
-      <w:r>
-        <w:t xml:space="preserve">Los </w:t>
-      </w:r>
-      <w:r>
-        <w:t xml:space="preserve">ABM que no se desarrollan simplemente no hacen nada. </w:t>
+    </w:p>
+    <w:p>
+      <w:pPr>
+        <w:tabs>
+          <w:tab w:val="left" w:pos="6210"/>
+        </w:tabs>
+        <w:spacing w:before="30" w:after="30"/>
+      </w:pPr>
+      <w:r>
+        <w:t xml:space="preserve"> Una vez</w:t>
+      </w:r>
+      <w:r>
+        <w:t xml:space="preserve"> que se ingresa</w:t>
+      </w:r>
+      <w:r>
+        <w:t xml:space="preserve"> la agenda, se </w:t>
+      </w:r>
+      <w:r>
+        <w:t xml:space="preserve">verifica </w:t>
+      </w:r>
+      <w:r>
+        <w:t xml:space="preserve">en primer lugar si ya existe una para ese profesional con esa especialidad, y de no existir se crea. En el caso de que ya exista, se verifica si ya tiene un rango de fechas igual al que se ingreso; de no ser así se agrega un rango de fechas, al cual luego se le van a ingresar los rangos horarios. Y si ya existe una agenda con el rango </w:t>
+      </w:r>
+      <w:r>
+        <w:t>de</w:t>
+      </w:r>
+      <w:r>
+        <w:t xml:space="preserve"> fechas seleccionado, se le agregan los rangos horarios a ese rango ya existente.</w:t>
       </w:r>
     </w:p>
     <w:p>
@@ -6800,7 +6999,7 @@
           <w:sz w:val="28"/>
           <w:szCs w:val="28"/>
         </w:rPr>
-        <w:t>REGISTRO DE AGENDA</w:t>
+        <w:t>PEDIDO DE TURNO</w:t>
       </w:r>
     </w:p>
     <w:p>
@@ -6823,48 +7022,54 @@
           <w:tab w:val="left" w:pos="6210"/>
         </w:tabs>
         <w:spacing w:before="30" w:after="30"/>
-      </w:pPr>
-      <w:r>
-        <w:t xml:space="preserve"> Se com</w:t>
-      </w:r>
-      <w:r>
-        <w:t>ienza ingresando el profesional</w:t>
-      </w:r>
-      <w:r>
-        <w:t xml:space="preserve"> y las especialidades (</w:t>
-      </w:r>
-      <w:r>
-        <w:t>las cuales se filtran por las que ese profesional posee</w:t>
-      </w:r>
-      <w:r>
-        <w:t>)</w:t>
-      </w:r>
-      <w:r>
-        <w:t>. Se verifica si ya tiene una agenda</w:t>
-      </w:r>
-      <w:r>
-        <w:t xml:space="preserve"> con rangos horarios establecidos (ya que los profesionales de la tabla maestra poseen una, pero sin rangos de atención)</w:t>
-      </w:r>
-      <w:r>
-        <w:t>, y en caso de tenerla se emite un mensaje de error. Luego se cargan los días de atención de lunes a sábado (dado que el domingo no está dentro del rango de atención de la clínica), filtrando el “día hasta” para que solo pueda elegirse a partir del “día desde”.  Según el rango horario en el que entra el “</w:t>
-      </w:r>
-      <w:r>
-        <w:t>día</w:t>
-      </w:r>
-      <w:r>
-        <w:t xml:space="preserve"> hasta”, se cargan los horarios, y se filtra el “horario hasta” igual que con el día. Luego se ingresan en la tabla de rango de atención, permitiendo que se puedan borrar. Y finalmente se da la opción de elegir el rango de fechas. Una vez ingresada la agenda, se </w:t>
-      </w:r>
-      <w:r>
-        <w:t xml:space="preserve">verifica si ya existe una, y en ese caso se actualizan los rangos; de lo contrario, se </w:t>
-      </w:r>
-      <w:r>
-        <w:t xml:space="preserve">agrega en la base de datos, fijándose cuál es el identificador para luego ingresar cada rango horario correspondiente a esa </w:t>
-      </w:r>
-      <w:r>
-        <w:t>agenda</w:t>
-      </w:r>
-      <w:r>
-        <w:t>.</w:t>
+        <w:rPr>
+          <w:u w:val="single"/>
+        </w:rPr>
+      </w:pPr>
+      <w:r>
+        <w:t xml:space="preserve"> Primero se verifica si el número de afiliado ingresado es correcto. Una vez que se selecciona la especialidad, se filtran los profesionales. </w:t>
+      </w:r>
+      <w:r>
+        <w:t xml:space="preserve">Al seleccionarse el profesional, se filtran las fechas según el rango de fechas en el que atiende (de no tener un rango, no se aplica el filtro). </w:t>
+      </w:r>
+      <w:r>
+        <w:t xml:space="preserve">Cuando se selecciona </w:t>
+      </w:r>
+      <w:r>
+        <w:lastRenderedPageBreak/>
+        <w:t xml:space="preserve">una fecha, </w:t>
+      </w:r>
+      <w:r>
+        <w:t xml:space="preserve">se cargan los rangos horarios para ese día, si es que tiene, y </w:t>
+      </w:r>
+      <w:proofErr w:type="spellStart"/>
+      <w:r>
+        <w:t>sino</w:t>
+      </w:r>
+      <w:proofErr w:type="spellEnd"/>
+      <w:r>
+        <w:t xml:space="preserve"> se cargan los horarios dentro del rango horario de la clínica (por ejemplo, si se selecciono un sábado,  solo se pueden elegir horarios entre las 10 y las 15</w:t>
+      </w:r>
+      <w:r>
+        <w:t>, y si se selecciona un domingo, no hay horarios para seleccionar</w:t>
+      </w:r>
+      <w:r>
+        <w:t>).</w:t>
+      </w:r>
+      <w:r>
+        <w:t xml:space="preserve"> Una vez que se ingresa el turno, se valida que no haya otro turno en el mismo horario y</w:t>
+      </w:r>
+      <w:r>
+        <w:t>, si bien se aplicó el filtro,</w:t>
+      </w:r>
+      <w:r>
+        <w:t xml:space="preserve"> se verifica </w:t>
+      </w:r>
+      <w:r>
+        <w:t xml:space="preserve">nuevamente </w:t>
+      </w:r>
+      <w:r>
+        <w:t>que esté dentro del rango de fechas del profesional y dentro del rango horario. De no ser así, no se registra el nuevo turno, y se emite un mensaje de error para que el administrativo modifique los campos.</w:t>
       </w:r>
     </w:p>
     <w:p>
@@ -6895,7 +7100,7 @@
           <w:sz w:val="28"/>
           <w:szCs w:val="28"/>
         </w:rPr>
-        <w:t>PEDIDO DE TURNO</w:t>
+        <w:t>REGISTRO DE LLEGADA</w:t>
       </w:r>
     </w:p>
     <w:p>
@@ -6918,50 +7123,24 @@
           <w:tab w:val="left" w:pos="6210"/>
         </w:tabs>
         <w:spacing w:before="30" w:after="30"/>
-        <w:rPr>
-          <w:u w:val="single"/>
-        </w:rPr>
-      </w:pPr>
-      <w:r>
-        <w:t xml:space="preserve"> Primero se verifica si el número de afiliado ingresado es correcto. Una vez que se selecciona la especialidad, se filtran los profesionales. </w:t>
-      </w:r>
-      <w:r>
-        <w:t xml:space="preserve">Al seleccionarse el profesional, se filtran las fechas según el rango de fechas en el que atiende (de no tener un rango, no se aplica el filtro). </w:t>
-      </w:r>
-      <w:r>
-        <w:t xml:space="preserve">Cuando se selecciona una fecha, </w:t>
-      </w:r>
-      <w:r>
-        <w:t xml:space="preserve">se cargan los rangos horarios para ese día, si es que tiene, y </w:t>
-      </w:r>
-      <w:proofErr w:type="spellStart"/>
-      <w:r>
-        <w:t>sino</w:t>
-      </w:r>
-      <w:proofErr w:type="spellEnd"/>
-      <w:r>
-        <w:t xml:space="preserve"> se cargan los horarios dentro del rango horario de la clínica (por ejemplo, si se selecciono un sábado,  solo se pueden elegir horarios entre las 10 y las 15</w:t>
-      </w:r>
-      <w:r>
-        <w:t>, y si se selecciona un domingo, no hay horarios para seleccionar</w:t>
-      </w:r>
-      <w:r>
-        <w:t>).</w:t>
-      </w:r>
-      <w:r>
-        <w:t xml:space="preserve"> Una vez que se ingresa el turno, se valida que no haya otro turno en el mismo horario y</w:t>
-      </w:r>
-      <w:r>
-        <w:t>, si bien se aplicó el filtro,</w:t>
-      </w:r>
-      <w:r>
-        <w:t xml:space="preserve"> se verifica </w:t>
-      </w:r>
-      <w:r>
-        <w:t xml:space="preserve">nuevamente </w:t>
-      </w:r>
-      <w:r>
-        <w:t>que esté dentro del rango de fechas del profesional y dentro del rango horario. De no ser así, no se registra el nuevo turno, y se emite un mensaje de error para que el administrativo modifique los campos.</w:t>
+      </w:pPr>
+      <w:r>
+        <w:t xml:space="preserve"> Primero se selecciona el profesional (dando la opción de que se pueda filtrar por especialidad), y se cargan todos los turnos (a los que se identifica con la fecha, ya que puede ser que el afiliado no se acuerde del número de turno) de ese profesional en la fecha actual. Cuando se selecciona una fecha, se autocompletan los campos de fecha y hora, pudiéndose modificar si el afiliado llegó antes (en caso de llegar más tarde, se emite mensaje de error y no se permite registrar la consulta). Luego, teniendo el profesional, la especialidad y la fecha del turno (los cuales identifican a un único turno), se obtiene el numero de</w:t>
+      </w:r>
+      <w:r>
+        <w:t xml:space="preserve"> afiliado</w:t>
+      </w:r>
+      <w:r>
+        <w:t xml:space="preserve"> y se cargan todos los bonos disponibles, es decir, todos los que no se registraron en consultas anteriores (excepto aquellas</w:t>
+      </w:r>
+      <w:r>
+        <w:t xml:space="preserve"> canceladas</w:t>
+      </w:r>
+      <w:r>
+        <w:t>)</w:t>
+      </w:r>
+      <w:r>
+        <w:t xml:space="preserve"> y las pertenecientes a familiares del mismo plan. Una vez seleccionado el bono, se registra la llegada, y se emite un número de consulta.</w:t>
       </w:r>
     </w:p>
     <w:p>
@@ -6992,7 +7171,7 @@
           <w:sz w:val="28"/>
           <w:szCs w:val="28"/>
         </w:rPr>
-        <w:t>REGISTRO DE LLEGADA</w:t>
+        <w:t>REGISTRO DE RESULTADO DE ATENCIÓN MÉDICA</w:t>
       </w:r>
     </w:p>
     <w:p>
@@ -7017,23 +7196,18 @@
         <w:spacing w:before="30" w:after="30"/>
       </w:pPr>
       <w:r>
-        <w:lastRenderedPageBreak/>
-        <w:t xml:space="preserve"> Primero se selecciona el profesional (dando la opción de que se pueda filtrar por especialidad), y se cargan todos los turnos (a los que se identifica con la fecha, ya que puede ser que el afiliado no se acuerde del número de turno) de ese profesional en la fecha actual. Cuando se selecciona una fecha, se autocompletan los campos de fecha y hora, pudiéndose modificar si el afiliado llegó antes (en caso de llegar más tarde, se emite mensaje de error y no se permite registrar la consulta). Luego, teniendo el profesional, la especialidad y la fecha del turno (los cuales identifican a un único turno), se obtiene el numero de</w:t>
-      </w:r>
-      <w:r>
-        <w:t xml:space="preserve"> afiliado</w:t>
-      </w:r>
-      <w:r>
-        <w:t xml:space="preserve"> y se cargan todos los bonos disponibles, es decir, todos los que no se registraron en consultas anteriores (excepto aquellas</w:t>
-      </w:r>
-      <w:r>
-        <w:t xml:space="preserve"> canceladas</w:t>
-      </w:r>
-      <w:r>
-        <w:t>)</w:t>
-      </w:r>
-      <w:r>
-        <w:t xml:space="preserve"> y las pertenecientes a familiares del mismo plan. Una vez seleccionado el bono, se registra la llegada, y se emite un número de consulta.</w:t>
+        <w:t xml:space="preserve"> Se cargan todas las consultas (identificadas por fecha) del profesional </w:t>
+      </w:r>
+      <w:proofErr w:type="spellStart"/>
+      <w:r>
+        <w:t>logueado</w:t>
+      </w:r>
+      <w:proofErr w:type="spellEnd"/>
+      <w:r>
+        <w:t>, correspondientes a la fecha actual (ya que se asume que registra el resultado el mismo día que ocurre la consulta) y que no posean un diagnóstico; se permite la opción de filtrar por afiliado (dentro de los afiliados atendidos por ese profesional). Una vez seleccionada la consulta, se autocompletan los campos de fecha y hora de atención, pudiendo modificarse, en caso de no haberse efectuado en esa hora exacta. Luego se permite que el profesional seleccione una enfermedad y un síntoma (cargándose todas aquellas presentes en la base de datos)</w:t>
+      </w:r>
+      <w:r>
+        <w:t>, y que ingrese una descripción (la cual no es obligatoria). Una vez ingresado el diagnóstico, se registra en la base de datos, vinculándolo con la consulta correspondiente.</w:t>
       </w:r>
     </w:p>
     <w:p>
@@ -7064,7 +7238,7 @@
           <w:sz w:val="28"/>
           <w:szCs w:val="28"/>
         </w:rPr>
-        <w:t>REGISTRO DE RESULTADO DE ATENCIÓN MÉDICA</w:t>
+        <w:t>LISTADO ESTADÍSTICO</w:t>
       </w:r>
     </w:p>
     <w:p>
@@ -7089,18 +7263,7 @@
         <w:spacing w:before="30" w:after="30"/>
       </w:pPr>
       <w:r>
-        <w:t xml:space="preserve"> Se cargan todas las consultas (identificadas por fecha) del profesional </w:t>
-      </w:r>
-      <w:proofErr w:type="spellStart"/>
-      <w:r>
-        <w:t>logueado</w:t>
-      </w:r>
-      <w:proofErr w:type="spellEnd"/>
-      <w:r>
-        <w:t>, correspondientes a la fecha actual (ya que se asume que registra el resultado el mismo día que ocurre la consulta) y que no posean un diagnóstico; se permite la opción de filtrar por afiliado (dentro de los afiliados atendidos por ese profesional). Una vez seleccionada la consulta, se autocompletan los campos de fecha y hora de atención, pudiendo modificarse, en caso de no haberse efectuado en esa hora exacta. Luego se permite que el profesional seleccione una enfermedad y un síntoma (cargándose todas aquellas presentes en la base de datos)</w:t>
-      </w:r>
-      <w:r>
-        <w:t>, y que ingrese una descripción (la cual no es obligatoria). Una vez ingresado el diagnóstico, se registra en la base de datos, vinculándolo con la consulta correspondiente.</w:t>
+        <w:t xml:space="preserve"> El usuario selecciona uno de los 5 posibles listados y un semestre (habiendo primero y segundo semestre de cada año registrado en la base de datos). Según el listado elegido, se activa una opción de filtro. Se decidió implementar así ya que tres de los listados poseían un único filtro, y los otros dos ninguno. Luego se muestran los resultados en una tabla, mostrando la cantidad de columnas correspondientes, y permitiendo limpiar la tabla, de forma de cargar un nuevo listado. No se muestra la opción de filtro en la tabla, ya que se repetiría para cada fila.</w:t>
       </w:r>
     </w:p>
     <w:p>
@@ -7131,7 +7294,7 @@
           <w:sz w:val="28"/>
           <w:szCs w:val="28"/>
         </w:rPr>
-        <w:t>LISTADO ESTADÍSTICO</w:t>
+        <w:t>USUARIO</w:t>
       </w:r>
     </w:p>
     <w:p>
@@ -7154,25 +7317,6 @@
           <w:tab w:val="left" w:pos="6210"/>
         </w:tabs>
         <w:spacing w:before="30" w:after="30"/>
-      </w:pPr>
-      <w:r>
-        <w:t xml:space="preserve"> El usuario selecciona uno de los 5 posibles listados y un semestre (habiendo primero y segundo semestre de cada año registrado en la base de datos). Según el listado elegido, se activa una opción de filtro. Se decidió implementar así ya que tres de los listados poseían un único filtro, y los otros dos ninguno. Luego se muestran los resultados en una tabla, mostrando la cantidad de columnas correspondientes, y permitiendo limpiar la tabla, de forma de cargar un nuevo listado. No se muestra la opción de filtro en la tabla, ya que se repetiría para cada fila.</w:t>
-      </w:r>
-    </w:p>
-    <w:p>
-      <w:pPr>
-        <w:tabs>
-          <w:tab w:val="left" w:pos="6210"/>
-        </w:tabs>
-        <w:spacing w:before="30" w:after="30"/>
-      </w:pPr>
-    </w:p>
-    <w:p>
-      <w:pPr>
-        <w:tabs>
-          <w:tab w:val="left" w:pos="6210"/>
-        </w:tabs>
-        <w:spacing w:before="30" w:after="30"/>
         <w:rPr>
           <w:rFonts w:ascii="Times New Roman" w:hAnsi="Times New Roman" w:cs="Times New Roman"/>
           <w:b/>
@@ -7187,43 +7331,7 @@
           <w:sz w:val="28"/>
           <w:szCs w:val="28"/>
         </w:rPr>
-        <w:t>USUARIO</w:t>
-      </w:r>
-    </w:p>
-    <w:p>
-      <w:pPr>
-        <w:tabs>
-          <w:tab w:val="left" w:pos="6210"/>
-        </w:tabs>
-        <w:spacing w:before="30" w:after="30"/>
-        <w:rPr>
-          <w:rFonts w:ascii="Times New Roman" w:hAnsi="Times New Roman" w:cs="Times New Roman"/>
-          <w:b/>
-          <w:sz w:val="28"/>
-          <w:szCs w:val="28"/>
-        </w:rPr>
-      </w:pPr>
-    </w:p>
-    <w:p>
-      <w:pPr>
-        <w:tabs>
-          <w:tab w:val="left" w:pos="6210"/>
-        </w:tabs>
-        <w:spacing w:before="30" w:after="30"/>
-        <w:rPr>
-          <w:rFonts w:ascii="Times New Roman" w:hAnsi="Times New Roman" w:cs="Times New Roman"/>
-          <w:b/>
-          <w:sz w:val="28"/>
-          <w:szCs w:val="28"/>
-        </w:rPr>
-      </w:pPr>
-      <w:r>
-        <w:rPr>
-          <w:rFonts w:ascii="Times New Roman" w:hAnsi="Times New Roman" w:cs="Times New Roman"/>
-          <w:b/>
-          <w:sz w:val="28"/>
-          <w:szCs w:val="28"/>
-        </w:rPr>
+        <w:lastRenderedPageBreak/>
         <w:t>Usuario</w:t>
       </w:r>
       <w:r>
@@ -8539,7 +8647,7 @@
 </file>
 
 <file path=customXml/itemProps1.xml><?xml version="1.0" encoding="utf-8"?>
-<ds:datastoreItem xmlns:ds="http://schemas.openxmlformats.org/officeDocument/2006/customXml" ds:itemID="{C6C3209E-DDE1-4ECE-AE7F-4ED2566C344E}">
+<ds:datastoreItem xmlns:ds="http://schemas.openxmlformats.org/officeDocument/2006/customXml" ds:itemID="{C38A8E50-1622-4ED1-911B-33818A14A459}">
   <ds:schemaRefs>
     <ds:schemaRef ds:uri="http://schemas.openxmlformats.org/officeDocument/2006/bibliography"/>
   </ds:schemaRefs>

</xml_diff>

<commit_message>
cambio algo mio en la estrategia
</commit_message>
<xml_diff>
--- a/estrategia.docx
+++ b/estrategia.docx
@@ -53,7 +53,7 @@
                       </a:clrChange>
                       <a:extLst>
                         <a:ext uri="{28A0092B-C50C-407E-A947-70E740481C1C}">
-                          <a14:useLocalDpi xmlns:a14="http://schemas.microsoft.com/office/drawing/2010/main" xmlns:wps="http://schemas.microsoft.com/office/word/2010/wordprocessingShape" xmlns:wpi="http://schemas.microsoft.com/office/word/2010/wordprocessingInk" xmlns:wpg="http://schemas.microsoft.com/office/word/2010/wordprocessingGroup" xmlns:w14="http://schemas.microsoft.com/office/word/2010/wordml" xmlns:w="http://schemas.openxmlformats.org/wordprocessingml/2006/main" xmlns:w10="urn:schemas-microsoft-com:office:word" xmlns:wp14="http://schemas.microsoft.com/office/word/2010/wordprocessingDrawing" xmlns:v="urn:schemas-microsoft-com:vml" xmlns:o="urn:schemas-microsoft-com:office:office" xmlns:mc="http://schemas.openxmlformats.org/markup-compatibility/2006" xmlns:wpc="http://schemas.microsoft.com/office/word/2010/wordprocessingCanvas" xmlns="" val="0"/>
+                          <a14:useLocalDpi xmlns="" xmlns:wpc="http://schemas.microsoft.com/office/word/2010/wordprocessingCanvas" xmlns:mc="http://schemas.openxmlformats.org/markup-compatibility/2006" xmlns:o="urn:schemas-microsoft-com:office:office" xmlns:v="urn:schemas-microsoft-com:vml" xmlns:wp14="http://schemas.microsoft.com/office/word/2010/wordprocessingDrawing" xmlns:w10="urn:schemas-microsoft-com:office:word" xmlns:w="http://schemas.openxmlformats.org/wordprocessingml/2006/main" xmlns:w14="http://schemas.microsoft.com/office/word/2010/wordml" xmlns:wpg="http://schemas.microsoft.com/office/word/2010/wordprocessingGroup" xmlns:wpi="http://schemas.microsoft.com/office/word/2010/wordprocessingInk" xmlns:wps="http://schemas.microsoft.com/office/word/2010/wordprocessingShape" xmlns:a14="http://schemas.microsoft.com/office/drawing/2010/main" val="0"/>
                         </a:ext>
                       </a:extLst>
                     </a:blip>
@@ -167,7 +167,7 @@
                       </a:clrChange>
                       <a:extLst>
                         <a:ext uri="{28A0092B-C50C-407E-A947-70E740481C1C}">
-                          <a14:useLocalDpi xmlns:a14="http://schemas.microsoft.com/office/drawing/2010/main" xmlns:wps="http://schemas.microsoft.com/office/word/2010/wordprocessingShape" xmlns:wpi="http://schemas.microsoft.com/office/word/2010/wordprocessingInk" xmlns:wpg="http://schemas.microsoft.com/office/word/2010/wordprocessingGroup" xmlns:w14="http://schemas.microsoft.com/office/word/2010/wordml" xmlns:w="http://schemas.openxmlformats.org/wordprocessingml/2006/main" xmlns:w10="urn:schemas-microsoft-com:office:word" xmlns:wp14="http://schemas.microsoft.com/office/word/2010/wordprocessingDrawing" xmlns:v="urn:schemas-microsoft-com:vml" xmlns:o="urn:schemas-microsoft-com:office:office" xmlns:mc="http://schemas.openxmlformats.org/markup-compatibility/2006" xmlns:wpc="http://schemas.microsoft.com/office/word/2010/wordprocessingCanvas" xmlns="" val="0"/>
+                          <a14:useLocalDpi xmlns="" xmlns:wpc="http://schemas.microsoft.com/office/word/2010/wordprocessingCanvas" xmlns:mc="http://schemas.openxmlformats.org/markup-compatibility/2006" xmlns:o="urn:schemas-microsoft-com:office:office" xmlns:v="urn:schemas-microsoft-com:vml" xmlns:wp14="http://schemas.microsoft.com/office/word/2010/wordprocessingDrawing" xmlns:w10="urn:schemas-microsoft-com:office:word" xmlns:w="http://schemas.openxmlformats.org/wordprocessingml/2006/main" xmlns:w14="http://schemas.microsoft.com/office/word/2010/wordml" xmlns:wpg="http://schemas.microsoft.com/office/word/2010/wordprocessingGroup" xmlns:wpi="http://schemas.microsoft.com/office/word/2010/wordprocessingInk" xmlns:wps="http://schemas.microsoft.com/office/word/2010/wordprocessingShape" xmlns:a14="http://schemas.microsoft.com/office/drawing/2010/main" val="0"/>
                         </a:ext>
                       </a:extLst>
                     </a:blip>
@@ -257,7 +257,7 @@
                       </a:clrChange>
                       <a:extLst>
                         <a:ext uri="{28A0092B-C50C-407E-A947-70E740481C1C}">
-                          <a14:useLocalDpi xmlns:a14="http://schemas.microsoft.com/office/drawing/2010/main" xmlns:wps="http://schemas.microsoft.com/office/word/2010/wordprocessingShape" xmlns:wpi="http://schemas.microsoft.com/office/word/2010/wordprocessingInk" xmlns:wpg="http://schemas.microsoft.com/office/word/2010/wordprocessingGroup" xmlns:w14="http://schemas.microsoft.com/office/word/2010/wordml" xmlns:w="http://schemas.openxmlformats.org/wordprocessingml/2006/main" xmlns:w10="urn:schemas-microsoft-com:office:word" xmlns:wp14="http://schemas.microsoft.com/office/word/2010/wordprocessingDrawing" xmlns:v="urn:schemas-microsoft-com:vml" xmlns:o="urn:schemas-microsoft-com:office:office" xmlns:mc="http://schemas.openxmlformats.org/markup-compatibility/2006" xmlns:wpc="http://schemas.microsoft.com/office/word/2010/wordprocessingCanvas" xmlns="" val="0"/>
+                          <a14:useLocalDpi xmlns="" xmlns:wpc="http://schemas.microsoft.com/office/word/2010/wordprocessingCanvas" xmlns:mc="http://schemas.openxmlformats.org/markup-compatibility/2006" xmlns:o="urn:schemas-microsoft-com:office:office" xmlns:v="urn:schemas-microsoft-com:vml" xmlns:wp14="http://schemas.microsoft.com/office/word/2010/wordprocessingDrawing" xmlns:w10="urn:schemas-microsoft-com:office:word" xmlns:w="http://schemas.openxmlformats.org/wordprocessingml/2006/main" xmlns:w14="http://schemas.microsoft.com/office/word/2010/wordml" xmlns:wpg="http://schemas.microsoft.com/office/word/2010/wordprocessingGroup" xmlns:wpi="http://schemas.microsoft.com/office/word/2010/wordprocessingInk" xmlns:wps="http://schemas.microsoft.com/office/word/2010/wordprocessingShape" xmlns:a14="http://schemas.microsoft.com/office/drawing/2010/main" val="0"/>
                         </a:ext>
                       </a:extLst>
                     </a:blip>
@@ -326,7 +326,7 @@
                       </a:clrChange>
                       <a:extLst>
                         <a:ext uri="{28A0092B-C50C-407E-A947-70E740481C1C}">
-                          <a14:useLocalDpi xmlns:a14="http://schemas.microsoft.com/office/drawing/2010/main" xmlns:wps="http://schemas.microsoft.com/office/word/2010/wordprocessingShape" xmlns:wpi="http://schemas.microsoft.com/office/word/2010/wordprocessingInk" xmlns:wpg="http://schemas.microsoft.com/office/word/2010/wordprocessingGroup" xmlns:w14="http://schemas.microsoft.com/office/word/2010/wordml" xmlns:w="http://schemas.openxmlformats.org/wordprocessingml/2006/main" xmlns:w10="urn:schemas-microsoft-com:office:word" xmlns:wp14="http://schemas.microsoft.com/office/word/2010/wordprocessingDrawing" xmlns:v="urn:schemas-microsoft-com:vml" xmlns:o="urn:schemas-microsoft-com:office:office" xmlns:mc="http://schemas.openxmlformats.org/markup-compatibility/2006" xmlns:wpc="http://schemas.microsoft.com/office/word/2010/wordprocessingCanvas" xmlns="" val="0"/>
+                          <a14:useLocalDpi xmlns="" xmlns:wpc="http://schemas.microsoft.com/office/word/2010/wordprocessingCanvas" xmlns:mc="http://schemas.openxmlformats.org/markup-compatibility/2006" xmlns:o="urn:schemas-microsoft-com:office:office" xmlns:v="urn:schemas-microsoft-com:vml" xmlns:wp14="http://schemas.microsoft.com/office/word/2010/wordprocessingDrawing" xmlns:w10="urn:schemas-microsoft-com:office:word" xmlns:w="http://schemas.openxmlformats.org/wordprocessingml/2006/main" xmlns:w14="http://schemas.microsoft.com/office/word/2010/wordml" xmlns:wpg="http://schemas.microsoft.com/office/word/2010/wordprocessingGroup" xmlns:wpi="http://schemas.microsoft.com/office/word/2010/wordprocessingInk" xmlns:wps="http://schemas.microsoft.com/office/word/2010/wordprocessingShape" xmlns:a14="http://schemas.microsoft.com/office/drawing/2010/main" val="0"/>
                         </a:ext>
                       </a:extLst>
                     </a:blip>
@@ -420,7 +420,7 @@
                       </a:clrChange>
                       <a:extLst>
                         <a:ext uri="{28A0092B-C50C-407E-A947-70E740481C1C}">
-                          <a14:useLocalDpi xmlns:a14="http://schemas.microsoft.com/office/drawing/2010/main" xmlns:wps="http://schemas.microsoft.com/office/word/2010/wordprocessingShape" xmlns:wpi="http://schemas.microsoft.com/office/word/2010/wordprocessingInk" xmlns:wpg="http://schemas.microsoft.com/office/word/2010/wordprocessingGroup" xmlns:w14="http://schemas.microsoft.com/office/word/2010/wordml" xmlns:w="http://schemas.openxmlformats.org/wordprocessingml/2006/main" xmlns:w10="urn:schemas-microsoft-com:office:word" xmlns:wp14="http://schemas.microsoft.com/office/word/2010/wordprocessingDrawing" xmlns:v="urn:schemas-microsoft-com:vml" xmlns:o="urn:schemas-microsoft-com:office:office" xmlns:mc="http://schemas.openxmlformats.org/markup-compatibility/2006" xmlns:wpc="http://schemas.microsoft.com/office/word/2010/wordprocessingCanvas" xmlns="" val="0"/>
+                          <a14:useLocalDpi xmlns="" xmlns:wpc="http://schemas.microsoft.com/office/word/2010/wordprocessingCanvas" xmlns:mc="http://schemas.openxmlformats.org/markup-compatibility/2006" xmlns:o="urn:schemas-microsoft-com:office:office" xmlns:v="urn:schemas-microsoft-com:vml" xmlns:wp14="http://schemas.microsoft.com/office/word/2010/wordprocessingDrawing" xmlns:w10="urn:schemas-microsoft-com:office:word" xmlns:w="http://schemas.openxmlformats.org/wordprocessingml/2006/main" xmlns:w14="http://schemas.microsoft.com/office/word/2010/wordml" xmlns:wpg="http://schemas.microsoft.com/office/word/2010/wordprocessingGroup" xmlns:wpi="http://schemas.microsoft.com/office/word/2010/wordprocessingInk" xmlns:wps="http://schemas.microsoft.com/office/word/2010/wordprocessingShape" xmlns:a14="http://schemas.microsoft.com/office/drawing/2010/main" val="0"/>
                         </a:ext>
                       </a:extLst>
                     </a:blip>
@@ -4635,7 +4635,7 @@
                     <a:blip r:embed="rId13" cstate="print">
                       <a:extLst>
                         <a:ext uri="{28A0092B-C50C-407E-A947-70E740481C1C}">
-                          <a14:useLocalDpi xmlns:a14="http://schemas.microsoft.com/office/drawing/2010/main" xmlns:wps="http://schemas.microsoft.com/office/word/2010/wordprocessingShape" xmlns:wpi="http://schemas.microsoft.com/office/word/2010/wordprocessingInk" xmlns:wpg="http://schemas.microsoft.com/office/word/2010/wordprocessingGroup" xmlns:w14="http://schemas.microsoft.com/office/word/2010/wordml" xmlns:w="http://schemas.openxmlformats.org/wordprocessingml/2006/main" xmlns:w10="urn:schemas-microsoft-com:office:word" xmlns:wp14="http://schemas.microsoft.com/office/word/2010/wordprocessingDrawing" xmlns:v="urn:schemas-microsoft-com:vml" xmlns:o="urn:schemas-microsoft-com:office:office" xmlns:mc="http://schemas.openxmlformats.org/markup-compatibility/2006" xmlns:wpc="http://schemas.microsoft.com/office/word/2010/wordprocessingCanvas" xmlns="" val="0"/>
+                          <a14:useLocalDpi xmlns="" xmlns:wpc="http://schemas.microsoft.com/office/word/2010/wordprocessingCanvas" xmlns:mc="http://schemas.openxmlformats.org/markup-compatibility/2006" xmlns:o="urn:schemas-microsoft-com:office:office" xmlns:v="urn:schemas-microsoft-com:vml" xmlns:wp14="http://schemas.microsoft.com/office/word/2010/wordprocessingDrawing" xmlns:w10="urn:schemas-microsoft-com:office:word" xmlns:w="http://schemas.openxmlformats.org/wordprocessingml/2006/main" xmlns:w14="http://schemas.microsoft.com/office/word/2010/wordml" xmlns:wpg="http://schemas.microsoft.com/office/word/2010/wordprocessingGroup" xmlns:wpi="http://schemas.microsoft.com/office/word/2010/wordprocessingInk" xmlns:wps="http://schemas.microsoft.com/office/word/2010/wordprocessingShape" xmlns:a14="http://schemas.microsoft.com/office/drawing/2010/main" val="0"/>
                         </a:ext>
                       </a:extLst>
                     </a:blip>
@@ -6956,13 +6956,37 @@
         <w:t xml:space="preserve"> que se ingresa</w:t>
       </w:r>
       <w:r>
-        <w:t xml:space="preserve"> la agenda, se </w:t>
-      </w:r>
-      <w:r>
-        <w:t xml:space="preserve">verifica </w:t>
-      </w:r>
-      <w:r>
-        <w:t xml:space="preserve">en primer lugar si ya existe una para ese profesional con esa especialidad, y de no existir se crea. En el caso de que ya exista, se verifica si ya tiene un rango de fechas igual al que se ingreso; de no ser así se agrega un rango de fechas, al cual luego se le van a ingresar los rangos horarios. Y si ya existe una agenda con el rango </w:t>
+        <w:t xml:space="preserve"> la agenda</w:t>
+      </w:r>
+      <w:r>
+        <w:t>, se habilita al profesional en el sistema y</w:t>
+      </w:r>
+      <w:r>
+        <w:t xml:space="preserve"> se </w:t>
+      </w:r>
+      <w:r>
+        <w:t>verifica</w:t>
+      </w:r>
+      <w:r>
+        <w:t>,</w:t>
+      </w:r>
+      <w:r>
+        <w:t xml:space="preserve"> </w:t>
+      </w:r>
+      <w:r>
+        <w:t>en primer lugar</w:t>
+      </w:r>
+      <w:r>
+        <w:t>,</w:t>
+      </w:r>
+      <w:r>
+        <w:t xml:space="preserve"> si ya existe una para ese </w:t>
+      </w:r>
+      <w:r>
+        <w:t>profesional</w:t>
+      </w:r>
+      <w:r>
+        <w:t xml:space="preserve"> con esa especialidad, y de no existir se crea. En el caso de que ya exista, se verifica si ya tiene un rango de fechas igual al que se ingreso; de no ser así se agrega un rango de fechas, al cual luego se le van a ingresar los rangos horarios. Y si ya existe una agenda con el rango </w:t>
       </w:r>
       <w:r>
         <w:t>de</w:t>
@@ -7027,37 +7051,32 @@
         </w:rPr>
       </w:pPr>
       <w:r>
-        <w:t xml:space="preserve"> Primero se verifica si el número de afiliado ingresado es correcto. Una vez que se selecciona la especialidad, se filtran los profesionales. </w:t>
-      </w:r>
-      <w:r>
-        <w:t xml:space="preserve">Al seleccionarse el profesional, se filtran las fechas según el rango de fechas en el que atiende (de no tener un rango, no se aplica el filtro). </w:t>
-      </w:r>
-      <w:r>
-        <w:t xml:space="preserve">Cuando se selecciona </w:t>
+        <w:t xml:space="preserve"> Primero se verifica si el número de afiliado ingresado es correcto. Una vez que se selecciona la especialida</w:t>
+      </w:r>
+      <w:r>
+        <w:t>d, se filtran los profesionales.</w:t>
+      </w:r>
+      <w:r>
+        <w:t xml:space="preserve"> </w:t>
+      </w:r>
+      <w:r>
+        <w:t xml:space="preserve">Cuando se selecciona una fecha, </w:t>
+      </w:r>
+      <w:r>
+        <w:t xml:space="preserve">se verifica que esté dentro de algún rango de fechas del profesional y que no haya sido cancelada (de lo contrario se emite un </w:t>
       </w:r>
       <w:r>
         <w:lastRenderedPageBreak/>
-        <w:t xml:space="preserve">una fecha, </w:t>
-      </w:r>
-      <w:r>
-        <w:t xml:space="preserve">se cargan los rangos horarios para ese día, si es que tiene, y </w:t>
-      </w:r>
-      <w:proofErr w:type="spellStart"/>
-      <w:r>
-        <w:t>sino</w:t>
-      </w:r>
-      <w:proofErr w:type="spellEnd"/>
-      <w:r>
-        <w:t xml:space="preserve"> se cargan los horarios dentro del rango horario de la clínica (por ejemplo, si se selecciono un sábado,  solo se pueden elegir horarios entre las 10 y las 15</w:t>
-      </w:r>
-      <w:r>
-        <w:t>, y si se selecciona un domingo, no hay horarios para seleccionar</w:t>
-      </w:r>
-      <w:r>
-        <w:t>).</w:t>
-      </w:r>
-      <w:r>
-        <w:t xml:space="preserve"> Una vez que se ingresa el turno, se valida que no haya otro turno en el mismo horario y</w:t>
+        <w:t xml:space="preserve">mensaje de error), y </w:t>
+      </w:r>
+      <w:r>
+        <w:t>se cargan los rangos horarios para ese día, si es que tiene</w:t>
+      </w:r>
+      <w:r>
+        <w:t xml:space="preserve">. </w:t>
+      </w:r>
+      <w:r>
+        <w:t>Una vez que se ingresa el turno, se valida que no haya otro turno en el mismo horario y</w:t>
       </w:r>
       <w:r>
         <w:t>, si bien se aplicó el filtro,</w:t>
@@ -7204,7 +7223,13 @@
       </w:r>
       <w:proofErr w:type="spellEnd"/>
       <w:r>
-        <w:t>, correspondientes a la fecha actual (ya que se asume que registra el resultado el mismo día que ocurre la consulta) y que no posean un diagnóstico; se permite la opción de filtrar por afiliado (dentro de los afiliados atendidos por ese profesional). Una vez seleccionada la consulta, se autocompletan los campos de fecha y hora de atención, pudiendo modificarse, en caso de no haberse efectuado en esa hora exacta. Luego se permite que el profesional seleccione una enfermedad y un síntoma (cargándose todas aquellas presentes en la base de datos)</w:t>
+        <w:t>, correspondientes a la fecha actual (ya que se asume que registra el resultado el mismo día que ocurre la consulta) y que no posean un diagnóstico; se permite la opción de filtrar por afiliado (dentro de los afiliados atendidos por ese profesional</w:t>
+      </w:r>
+      <w:r>
+        <w:t xml:space="preserve"> en ese día</w:t>
+      </w:r>
+      <w:r>
+        <w:t>). Una vez seleccionada la consulta, se autocompletan los campos de fecha y hora de atención, pudiendo modificarse, en caso de no haberse efectuado en esa hora exacta. Luego se permite que el profesional seleccione una enfermedad y un síntoma (cargándose todas aquellas presentes en la base de datos)</w:t>
       </w:r>
       <w:r>
         <w:t>, y que ingrese una descripción (la cual no es obligatoria). Una vez ingresado el diagnóstico, se registra en la base de datos, vinculándolo con la consulta correspondiente.</w:t>
@@ -7331,7 +7356,6 @@
           <w:sz w:val="28"/>
           <w:szCs w:val="28"/>
         </w:rPr>
-        <w:lastRenderedPageBreak/>
         <w:t>Usuario</w:t>
       </w:r>
       <w:r>
@@ -7413,6 +7437,7 @@
           <w:sz w:val="28"/>
           <w:szCs w:val="28"/>
         </w:rPr>
+        <w:lastRenderedPageBreak/>
         <w:t>U</w:t>
       </w:r>
       <w:r>
@@ -8647,7 +8672,7 @@
 </file>
 
 <file path=customXml/itemProps1.xml><?xml version="1.0" encoding="utf-8"?>
-<ds:datastoreItem xmlns:ds="http://schemas.openxmlformats.org/officeDocument/2006/customXml" ds:itemID="{C38A8E50-1622-4ED1-911B-33818A14A459}">
+<ds:datastoreItem xmlns:ds="http://schemas.openxmlformats.org/officeDocument/2006/customXml" ds:itemID="{D9EB55DF-C200-490C-9900-5503EE5BB0A7}">
   <ds:schemaRefs>
     <ds:schemaRef ds:uri="http://schemas.openxmlformats.org/officeDocument/2006/bibliography"/>
   </ds:schemaRefs>

</xml_diff>